<commit_message>
update scene neo louis
</commit_message>
<xml_diff>
--- a/assets/二哥二嫂/整理出来的对话.docx
+++ b/assets/二哥二嫂/整理出来的对话.docx
@@ -1850,24 +1850,637 @@
     <w:p>
       <w:pPr>
         <w:spacing w:line="240" w:lineRule="auto"/>
-        <w:ind w:firstLine="180"/>
-        <w:rPr>
-          <w:rFonts w:hint="default"/>
-          <w:lang w:val="en-US" w:eastAsia="zh-CN"/>
-        </w:rPr>
-      </w:pPr>
-    </w:p>
-    <w:p>
-      <w:pPr>
-        <w:spacing w:line="240" w:lineRule="auto"/>
-        <w:rPr>
-          <w:rFonts w:hint="default"/>
-          <w:lang w:val="en-US" w:eastAsia="zh-CN"/>
-        </w:rPr>
-      </w:pPr>
-      <w:r>
-        <w:rPr>
-          <w:rFonts w:hint="default"/>
+        <w:rPr>
+          <w:rFonts w:hint="default"/>
+          <w:lang w:val="en-US" w:eastAsia="zh-CN"/>
+        </w:rPr>
+      </w:pPr>
+    </w:p>
+    <w:p>
+      <w:pPr>
+        <w:spacing w:line="240" w:lineRule="auto"/>
+        <w:rPr>
+          <w:rFonts w:hint="eastAsia"/>
+          <w:lang w:val="en-US" w:eastAsia="zh-CN"/>
+        </w:rPr>
+      </w:pPr>
+      <w:r>
+        <w:rPr>
+          <w:rFonts w:hint="eastAsia"/>
+          <w:lang w:val="en-US" w:eastAsia="zh-CN"/>
+        </w:rPr>
+        <w:t>另一边...</w:t>
+      </w:r>
+    </w:p>
+    <w:p>
+      <w:pPr>
+        <w:spacing w:line="240" w:lineRule="auto"/>
+        <w:rPr>
+          <w:rFonts w:hint="eastAsia"/>
+          <w:lang w:val="en-US" w:eastAsia="zh-CN"/>
+        </w:rPr>
+      </w:pPr>
+    </w:p>
+    <w:p>
+      <w:pPr>
+        <w:spacing w:line="240" w:lineRule="auto"/>
+        <w:rPr>
+          <w:rFonts w:hint="default"/>
+          <w:b/>
+          <w:bCs/>
+          <w:lang w:val="en-US" w:eastAsia="zh-CN"/>
+        </w:rPr>
+      </w:pPr>
+      <w:r>
+        <w:rPr>
+          <w:rFonts w:hint="eastAsia"/>
+          <w:b/>
+          <w:bCs/>
+          <w:lang w:val="en-US" w:eastAsia="zh-CN"/>
+        </w:rPr>
+        <w:t>Neo家里</w:t>
+      </w:r>
+    </w:p>
+    <w:p>
+      <w:pPr>
+        <w:spacing w:line="240" w:lineRule="auto"/>
+        <w:ind w:firstLine="180"/>
+        <w:rPr>
+          <w:rFonts w:hint="default"/>
+          <w:lang w:val="en-US" w:eastAsia="zh-CN"/>
+        </w:rPr>
+      </w:pPr>
+    </w:p>
+    <w:p>
+      <w:pPr>
+        <w:spacing w:line="240" w:lineRule="auto"/>
+        <w:rPr>
+          <w:rFonts w:hint="eastAsia"/>
+          <w:b w:val="0"/>
+          <w:bCs w:val="0"/>
+          <w:lang w:val="en-US" w:eastAsia="zh-CN"/>
+        </w:rPr>
+      </w:pPr>
+      <w:r>
+        <w:rPr>
+          <w:rFonts w:hint="eastAsia"/>
+          <w:b w:val="0"/>
+          <w:bCs w:val="0"/>
+          <w:lang w:val="en-US" w:eastAsia="zh-CN"/>
+        </w:rPr>
+        <w:t>Neo: 我回来啦~我亲爱的弟弟</w:t>
+      </w:r>
+    </w:p>
+    <w:p>
+      <w:pPr>
+        <w:spacing w:line="240" w:lineRule="auto"/>
+        <w:rPr>
+          <w:rFonts w:hint="eastAsia"/>
+          <w:b w:val="0"/>
+          <w:bCs w:val="0"/>
+          <w:lang w:val="en-US" w:eastAsia="zh-CN"/>
+        </w:rPr>
+      </w:pPr>
+    </w:p>
+    <w:p>
+      <w:pPr>
+        <w:spacing w:line="240" w:lineRule="auto"/>
+        <w:rPr>
+          <w:rFonts w:hint="eastAsia"/>
+          <w:b w:val="0"/>
+          <w:bCs w:val="0"/>
+          <w:lang w:val="en-US" w:eastAsia="zh-CN"/>
+        </w:rPr>
+      </w:pPr>
+      <w:r>
+        <w:rPr>
+          <w:rFonts w:hint="eastAsia"/>
+          <w:b w:val="0"/>
+          <w:bCs w:val="0"/>
+          <w:lang w:val="en-US" w:eastAsia="zh-CN"/>
+        </w:rPr>
+        <w:t>Phuwin: 哟，舍得回家啦？</w:t>
+      </w:r>
+    </w:p>
+    <w:p>
+      <w:pPr>
+        <w:spacing w:line="240" w:lineRule="auto"/>
+        <w:rPr>
+          <w:rFonts w:hint="eastAsia"/>
+          <w:b w:val="0"/>
+          <w:bCs w:val="0"/>
+          <w:lang w:val="en-US" w:eastAsia="zh-CN"/>
+        </w:rPr>
+      </w:pPr>
+    </w:p>
+    <w:p>
+      <w:pPr>
+        <w:spacing w:line="240" w:lineRule="auto"/>
+        <w:rPr>
+          <w:rFonts w:hint="eastAsia"/>
+          <w:b w:val="0"/>
+          <w:bCs w:val="0"/>
+          <w:lang w:val="en-US" w:eastAsia="zh-CN"/>
+        </w:rPr>
+      </w:pPr>
+      <w:r>
+        <w:rPr>
+          <w:rFonts w:hint="eastAsia"/>
+          <w:b w:val="0"/>
+          <w:bCs w:val="0"/>
+          <w:lang w:val="en-US" w:eastAsia="zh-CN"/>
+        </w:rPr>
+        <w:t>Neo: 怎么对你哥说话的</w:t>
+      </w:r>
+    </w:p>
+    <w:p>
+      <w:pPr>
+        <w:spacing w:line="240" w:lineRule="auto"/>
+        <w:rPr>
+          <w:rFonts w:hint="eastAsia"/>
+          <w:b w:val="0"/>
+          <w:bCs w:val="0"/>
+          <w:lang w:val="en-US" w:eastAsia="zh-CN"/>
+        </w:rPr>
+      </w:pPr>
+    </w:p>
+    <w:p>
+      <w:pPr>
+        <w:spacing w:line="240" w:lineRule="auto"/>
+        <w:rPr>
+          <w:rFonts w:hint="eastAsia"/>
+          <w:b w:val="0"/>
+          <w:bCs w:val="0"/>
+          <w:lang w:val="en-US" w:eastAsia="zh-CN"/>
+        </w:rPr>
+      </w:pPr>
+      <w:r>
+        <w:rPr>
+          <w:rFonts w:hint="eastAsia"/>
+          <w:b w:val="0"/>
+          <w:bCs w:val="0"/>
+          <w:lang w:val="en-US" w:eastAsia="zh-CN"/>
+        </w:rPr>
+        <w:t>Phuwin: 你去酒店就去酒店你穿我衣服去干嘛</w:t>
+      </w:r>
+    </w:p>
+    <w:p>
+      <w:pPr>
+        <w:spacing w:line="240" w:lineRule="auto"/>
+        <w:rPr>
+          <w:rFonts w:hint="eastAsia"/>
+          <w:b w:val="0"/>
+          <w:bCs w:val="0"/>
+          <w:lang w:val="en-US" w:eastAsia="zh-CN"/>
+        </w:rPr>
+      </w:pPr>
+    </w:p>
+    <w:p>
+      <w:pPr>
+        <w:spacing w:line="240" w:lineRule="auto"/>
+        <w:rPr>
+          <w:rFonts w:hint="eastAsia"/>
+          <w:b w:val="0"/>
+          <w:bCs w:val="0"/>
+          <w:lang w:val="en-US" w:eastAsia="zh-CN"/>
+        </w:rPr>
+      </w:pPr>
+      <w:r>
+        <w:rPr>
+          <w:rFonts w:hint="eastAsia"/>
+          <w:b w:val="0"/>
+          <w:bCs w:val="0"/>
+          <w:lang w:val="en-US" w:eastAsia="zh-CN"/>
+        </w:rPr>
+        <w:t>Neo: 我衣服还在晾，借你衣服一下不行吗？又不是不会还</w:t>
+      </w:r>
+    </w:p>
+    <w:p>
+      <w:pPr>
+        <w:spacing w:line="240" w:lineRule="auto"/>
+        <w:rPr>
+          <w:rFonts w:hint="eastAsia"/>
+          <w:b w:val="0"/>
+          <w:bCs w:val="0"/>
+          <w:lang w:val="en-US" w:eastAsia="zh-CN"/>
+        </w:rPr>
+      </w:pPr>
+    </w:p>
+    <w:p>
+      <w:pPr>
+        <w:spacing w:line="240" w:lineRule="auto"/>
+        <w:rPr>
+          <w:rFonts w:hint="eastAsia"/>
+          <w:b w:val="0"/>
+          <w:bCs w:val="0"/>
+          <w:lang w:val="en-US" w:eastAsia="zh-CN"/>
+        </w:rPr>
+      </w:pPr>
+      <w:r>
+        <w:rPr>
+          <w:rFonts w:hint="eastAsia"/>
+          <w:b w:val="0"/>
+          <w:bCs w:val="0"/>
+          <w:lang w:val="en-US" w:eastAsia="zh-CN"/>
+        </w:rPr>
+        <w:t>Phuwin: 呵，现在轮到我衣服晾不干了我明天还要穿呢！</w:t>
+      </w:r>
+    </w:p>
+    <w:p>
+      <w:pPr>
+        <w:spacing w:line="240" w:lineRule="auto"/>
+        <w:rPr>
+          <w:rFonts w:hint="eastAsia"/>
+          <w:b w:val="0"/>
+          <w:bCs w:val="0"/>
+          <w:lang w:val="en-US" w:eastAsia="zh-CN"/>
+        </w:rPr>
+      </w:pPr>
+    </w:p>
+    <w:p>
+      <w:pPr>
+        <w:spacing w:line="240" w:lineRule="auto"/>
+        <w:rPr>
+          <w:rFonts w:hint="eastAsia"/>
+          <w:b w:val="0"/>
+          <w:bCs w:val="0"/>
+          <w:lang w:val="en-US" w:eastAsia="zh-CN"/>
+        </w:rPr>
+      </w:pPr>
+      <w:r>
+        <w:rPr>
+          <w:rFonts w:hint="eastAsia"/>
+          <w:b w:val="0"/>
+          <w:bCs w:val="0"/>
+          <w:lang w:val="en-US" w:eastAsia="zh-CN"/>
+        </w:rPr>
+        <w:t>Neo: 你穿我的呗</w:t>
+      </w:r>
+    </w:p>
+    <w:p>
+      <w:pPr>
+        <w:spacing w:line="240" w:lineRule="auto"/>
+        <w:rPr>
+          <w:rFonts w:hint="eastAsia"/>
+          <w:b w:val="0"/>
+          <w:bCs w:val="0"/>
+          <w:lang w:val="en-US" w:eastAsia="zh-CN"/>
+        </w:rPr>
+      </w:pPr>
+    </w:p>
+    <w:p>
+      <w:pPr>
+        <w:spacing w:line="240" w:lineRule="auto"/>
+        <w:rPr>
+          <w:rFonts w:hint="eastAsia"/>
+          <w:b w:val="0"/>
+          <w:bCs w:val="0"/>
+          <w:lang w:val="en-US" w:eastAsia="zh-CN"/>
+        </w:rPr>
+      </w:pPr>
+      <w:r>
+        <w:rPr>
+          <w:rFonts w:hint="eastAsia"/>
+          <w:b w:val="0"/>
+          <w:bCs w:val="0"/>
+          <w:lang w:val="en-US" w:eastAsia="zh-CN"/>
+        </w:rPr>
+        <w:t>Neo: 对了你学校那个叫Louis的你认识吗</w:t>
+      </w:r>
+    </w:p>
+    <w:p>
+      <w:pPr>
+        <w:spacing w:line="240" w:lineRule="auto"/>
+        <w:rPr>
+          <w:rFonts w:hint="eastAsia"/>
+          <w:b w:val="0"/>
+          <w:bCs w:val="0"/>
+          <w:lang w:val="en-US" w:eastAsia="zh-CN"/>
+        </w:rPr>
+      </w:pPr>
+    </w:p>
+    <w:p>
+      <w:pPr>
+        <w:spacing w:line="240" w:lineRule="auto"/>
+        <w:rPr>
+          <w:rFonts w:hint="eastAsia"/>
+          <w:b w:val="0"/>
+          <w:bCs w:val="0"/>
+          <w:lang w:val="en-US" w:eastAsia="zh-CN"/>
+        </w:rPr>
+      </w:pPr>
+      <w:r>
+        <w:rPr>
+          <w:rFonts w:hint="eastAsia"/>
+          <w:b w:val="0"/>
+          <w:bCs w:val="0"/>
+          <w:lang w:val="en-US" w:eastAsia="zh-CN"/>
+        </w:rPr>
+        <w:t>Phuwin: 哦你说P Pond的弟弟吗？</w:t>
+      </w:r>
+    </w:p>
+    <w:p>
+      <w:pPr>
+        <w:spacing w:line="240" w:lineRule="auto"/>
+        <w:rPr>
+          <w:rFonts w:hint="eastAsia"/>
+          <w:b w:val="0"/>
+          <w:bCs w:val="0"/>
+          <w:lang w:val="en-US" w:eastAsia="zh-CN"/>
+        </w:rPr>
+      </w:pPr>
+    </w:p>
+    <w:p>
+      <w:pPr>
+        <w:spacing w:line="240" w:lineRule="auto"/>
+        <w:rPr>
+          <w:rFonts w:hint="eastAsia"/>
+          <w:b w:val="0"/>
+          <w:bCs w:val="0"/>
+          <w:lang w:val="en-US" w:eastAsia="zh-CN"/>
+        </w:rPr>
+      </w:pPr>
+      <w:r>
+        <w:rPr>
+          <w:rFonts w:hint="eastAsia"/>
+          <w:b w:val="0"/>
+          <w:bCs w:val="0"/>
+          <w:lang w:val="en-US" w:eastAsia="zh-CN"/>
+        </w:rPr>
+        <w:t>Neo: 别给我提那个Pond，对是那个Louis</w:t>
+      </w:r>
+    </w:p>
+    <w:p>
+      <w:pPr>
+        <w:spacing w:line="240" w:lineRule="auto"/>
+        <w:rPr>
+          <w:rFonts w:hint="eastAsia"/>
+          <w:b w:val="0"/>
+          <w:bCs w:val="0"/>
+          <w:lang w:val="en-US" w:eastAsia="zh-CN"/>
+        </w:rPr>
+      </w:pPr>
+    </w:p>
+    <w:p>
+      <w:pPr>
+        <w:spacing w:line="240" w:lineRule="auto"/>
+        <w:rPr>
+          <w:rFonts w:hint="eastAsia"/>
+          <w:b w:val="0"/>
+          <w:bCs w:val="0"/>
+          <w:lang w:val="en-US" w:eastAsia="zh-CN"/>
+        </w:rPr>
+      </w:pPr>
+      <w:r>
+        <w:rPr>
+          <w:rFonts w:hint="eastAsia"/>
+          <w:b w:val="0"/>
+          <w:bCs w:val="0"/>
+          <w:lang w:val="en-US" w:eastAsia="zh-CN"/>
+        </w:rPr>
+        <w:t>Phuwin: 怎么了？Louis算是我朋友吧，但不太熟</w:t>
+      </w:r>
+    </w:p>
+    <w:p>
+      <w:pPr>
+        <w:spacing w:line="240" w:lineRule="auto"/>
+        <w:rPr>
+          <w:rFonts w:hint="eastAsia"/>
+          <w:b w:val="0"/>
+          <w:bCs w:val="0"/>
+          <w:lang w:val="en-US" w:eastAsia="zh-CN"/>
+        </w:rPr>
+      </w:pPr>
+    </w:p>
+    <w:p>
+      <w:pPr>
+        <w:spacing w:line="240" w:lineRule="auto"/>
+        <w:rPr>
+          <w:rFonts w:hint="eastAsia"/>
+          <w:b w:val="0"/>
+          <w:bCs w:val="0"/>
+          <w:lang w:val="en-US" w:eastAsia="zh-CN"/>
+        </w:rPr>
+      </w:pPr>
+      <w:r>
+        <w:rPr>
+          <w:rFonts w:hint="eastAsia"/>
+          <w:b w:val="0"/>
+          <w:bCs w:val="0"/>
+          <w:lang w:val="en-US" w:eastAsia="zh-CN"/>
+        </w:rPr>
+        <w:t>Neo: 没有，他...额挺可爱的</w:t>
+      </w:r>
+    </w:p>
+    <w:p>
+      <w:pPr>
+        <w:spacing w:line="240" w:lineRule="auto"/>
+        <w:rPr>
+          <w:rFonts w:hint="eastAsia"/>
+          <w:b w:val="0"/>
+          <w:bCs w:val="0"/>
+          <w:lang w:val="en-US" w:eastAsia="zh-CN"/>
+        </w:rPr>
+      </w:pPr>
+    </w:p>
+    <w:p>
+      <w:pPr>
+        <w:spacing w:line="240" w:lineRule="auto"/>
+        <w:rPr>
+          <w:rFonts w:hint="eastAsia"/>
+          <w:b w:val="0"/>
+          <w:bCs w:val="0"/>
+          <w:lang w:val="en-US" w:eastAsia="zh-CN"/>
+        </w:rPr>
+      </w:pPr>
+      <w:r>
+        <w:rPr>
+          <w:rFonts w:hint="eastAsia"/>
+          <w:b w:val="0"/>
+          <w:bCs w:val="0"/>
+          <w:lang w:val="en-US" w:eastAsia="zh-CN"/>
+        </w:rPr>
+        <w:t>Phuwin: ？</w:t>
+      </w:r>
+    </w:p>
+    <w:p>
+      <w:pPr>
+        <w:spacing w:line="240" w:lineRule="auto"/>
+        <w:rPr>
+          <w:rFonts w:hint="eastAsia"/>
+          <w:b w:val="0"/>
+          <w:bCs w:val="0"/>
+          <w:lang w:val="en-US" w:eastAsia="zh-CN"/>
+        </w:rPr>
+      </w:pPr>
+    </w:p>
+    <w:p>
+      <w:pPr>
+        <w:spacing w:line="240" w:lineRule="auto"/>
+        <w:rPr>
+          <w:rFonts w:hint="eastAsia"/>
+          <w:b w:val="0"/>
+          <w:bCs w:val="0"/>
+          <w:lang w:val="en-US" w:eastAsia="zh-CN"/>
+        </w:rPr>
+      </w:pPr>
+      <w:r>
+        <w:rPr>
+          <w:rFonts w:hint="eastAsia"/>
+          <w:b w:val="0"/>
+          <w:bCs w:val="0"/>
+          <w:lang w:val="en-US" w:eastAsia="zh-CN"/>
+        </w:rPr>
+        <w:t>Phuwin: 看上人家了？</w:t>
+      </w:r>
+    </w:p>
+    <w:p>
+      <w:pPr>
+        <w:spacing w:line="240" w:lineRule="auto"/>
+        <w:rPr>
+          <w:rFonts w:hint="eastAsia"/>
+          <w:b w:val="0"/>
+          <w:bCs w:val="0"/>
+          <w:lang w:val="en-US" w:eastAsia="zh-CN"/>
+        </w:rPr>
+      </w:pPr>
+    </w:p>
+    <w:p>
+      <w:pPr>
+        <w:spacing w:line="240" w:lineRule="auto"/>
+        <w:rPr>
+          <w:rFonts w:hint="eastAsia"/>
+          <w:b w:val="0"/>
+          <w:bCs w:val="0"/>
+          <w:lang w:val="en-US" w:eastAsia="zh-CN"/>
+        </w:rPr>
+      </w:pPr>
+      <w:r>
+        <w:rPr>
+          <w:rFonts w:hint="eastAsia"/>
+          <w:b w:val="0"/>
+          <w:bCs w:val="0"/>
+          <w:lang w:val="en-US" w:eastAsia="zh-CN"/>
+        </w:rPr>
+        <w:t>Neo: 我没有喜欢他，只是好奇罢了</w:t>
+      </w:r>
+    </w:p>
+    <w:p>
+      <w:pPr>
+        <w:spacing w:line="240" w:lineRule="auto"/>
+        <w:rPr>
+          <w:rFonts w:hint="eastAsia"/>
+          <w:b w:val="0"/>
+          <w:bCs w:val="0"/>
+          <w:lang w:val="en-US" w:eastAsia="zh-CN"/>
+        </w:rPr>
+      </w:pPr>
+    </w:p>
+    <w:p>
+      <w:pPr>
+        <w:spacing w:line="240" w:lineRule="auto"/>
+        <w:rPr>
+          <w:rFonts w:hint="eastAsia"/>
+          <w:b w:val="0"/>
+          <w:bCs w:val="0"/>
+          <w:lang w:val="en-US" w:eastAsia="zh-CN"/>
+        </w:rPr>
+      </w:pPr>
+      <w:r>
+        <w:rPr>
+          <w:rFonts w:hint="eastAsia"/>
+          <w:b w:val="0"/>
+          <w:bCs w:val="0"/>
+          <w:lang w:val="en-US" w:eastAsia="zh-CN"/>
+        </w:rPr>
+        <w:t>Phuwin: 你突然问我Louis我以为你想追他呢</w:t>
+      </w:r>
+    </w:p>
+    <w:p>
+      <w:pPr>
+        <w:spacing w:line="240" w:lineRule="auto"/>
+        <w:rPr>
+          <w:rFonts w:hint="eastAsia"/>
+          <w:b w:val="0"/>
+          <w:bCs w:val="0"/>
+          <w:lang w:val="en-US" w:eastAsia="zh-CN"/>
+        </w:rPr>
+      </w:pPr>
+    </w:p>
+    <w:p>
+      <w:pPr>
+        <w:spacing w:line="240" w:lineRule="auto"/>
+        <w:rPr>
+          <w:rFonts w:hint="eastAsia"/>
+          <w:b w:val="0"/>
+          <w:bCs w:val="0"/>
+          <w:lang w:val="en-US" w:eastAsia="zh-CN"/>
+        </w:rPr>
+      </w:pPr>
+      <w:r>
+        <w:rPr>
+          <w:rFonts w:hint="eastAsia"/>
+          <w:b w:val="0"/>
+          <w:bCs w:val="0"/>
+          <w:lang w:val="en-US" w:eastAsia="zh-CN"/>
+        </w:rPr>
+        <w:t>Neo: 我真的没有喜欢他好吧，他怎么看都不是我的菜好吧</w:t>
+      </w:r>
+    </w:p>
+    <w:p>
+      <w:pPr>
+        <w:spacing w:line="240" w:lineRule="auto"/>
+        <w:rPr>
+          <w:rFonts w:hint="eastAsia"/>
+          <w:b w:val="0"/>
+          <w:bCs w:val="0"/>
+          <w:lang w:val="en-US" w:eastAsia="zh-CN"/>
+        </w:rPr>
+      </w:pPr>
+    </w:p>
+    <w:p>
+      <w:pPr>
+        <w:spacing w:line="240" w:lineRule="auto"/>
+        <w:rPr>
+          <w:rFonts w:hint="default"/>
+          <w:b w:val="0"/>
+          <w:bCs w:val="0"/>
+          <w:lang w:val="en-US" w:eastAsia="zh-CN"/>
+        </w:rPr>
+      </w:pPr>
+      <w:r>
+        <w:rPr>
+          <w:rFonts w:hint="eastAsia"/>
+          <w:b w:val="0"/>
+          <w:bCs w:val="0"/>
+          <w:lang w:val="en-US" w:eastAsia="zh-CN"/>
+        </w:rPr>
+        <w:t>Neo: 不和你说了，回房了。</w:t>
+      </w:r>
+    </w:p>
+    <w:p>
+      <w:pPr>
+        <w:spacing w:line="240" w:lineRule="auto"/>
+        <w:ind w:firstLine="180"/>
+        <w:rPr>
+          <w:rFonts w:hint="default"/>
+          <w:lang w:val="en-US" w:eastAsia="zh-CN"/>
+        </w:rPr>
+      </w:pPr>
+    </w:p>
+    <w:p>
+      <w:pPr>
+        <w:spacing w:line="240" w:lineRule="auto"/>
+        <w:rPr>
+          <w:rFonts w:hint="default"/>
+          <w:lang w:val="en-US" w:eastAsia="zh-CN"/>
+        </w:rPr>
+      </w:pPr>
+      <w:r>
+        <w:rPr>
+          <w:rFonts w:hint="default"/>
+          <w:b/>
+          <w:bCs/>
           <w:lang w:val="en-US" w:eastAsia="zh-CN"/>
         </w:rPr>
         <w:t>学校</w:t>
@@ -3062,7 +3675,14 @@
           <w:rFonts w:hint="default"/>
           <w:lang w:val="en-US" w:eastAsia="zh-CN"/>
         </w:rPr>
-        <w:t>neo: 没有的事，我有些事要问他，再说我喜欢的是明艳动人的，他这种小兔子不是我的菜。</w:t>
+        <w:t>neo: 没有的事，我有些事要问他，</w:t>
+      </w:r>
+      <w:r>
+        <w:rPr>
+          <w:rFonts w:hint="eastAsia"/>
+          <w:lang w:val="en-US" w:eastAsia="zh-CN"/>
+        </w:rPr>
+        <w:t>不是早就说了他这种小兔子不是我的菜吗</w:t>
       </w:r>
     </w:p>
     <w:p>
@@ -4320,7 +4940,16 @@
           <w:rFonts w:hint="default"/>
           <w:lang w:val="en-US" w:eastAsia="zh-CN"/>
         </w:rPr>
-        <w:t>neo: 你加我好友，我就让你过去，还是说你想让我一直来找你？</w:t>
+        <w:t>neo: 你加我</w:t>
+      </w:r>
+      <w:bookmarkStart w:id="0" w:name="_GoBack"/>
+      <w:bookmarkEnd w:id="0"/>
+      <w:r>
+        <w:rPr>
+          <w:rFonts w:hint="default"/>
+          <w:lang w:val="en-US" w:eastAsia="zh-CN"/>
+        </w:rPr>
+        <w:t>好友，我就让你过去，还是说你想让我一直来找你？</w:t>
       </w:r>
     </w:p>
     <w:p>
@@ -4473,6 +5102,12 @@
           <w:lang w:val="en-US" w:eastAsia="zh-CN"/>
         </w:rPr>
         <w:tab/>
+      </w:r>
+      <w:r>
+        <w:rPr>
+          <w:rFonts w:hint="eastAsia"/>
+          <w:lang w:val="en-US" w:eastAsia="zh-CN"/>
+        </w:rPr>
         <w:t>Neo把自己的手机号存成</w:t>
       </w:r>
     </w:p>
@@ -4689,6 +5324,7 @@
     <w:p>
       <w:pPr>
         <w:numPr>
+          <w:ilvl w:val="0"/>
           <w:numId w:val="0"/>
         </w:numPr>
         <w:spacing w:line="240" w:lineRule="auto"/>
@@ -4697,1578 +5333,6 @@
           <w:lang w:val="en-US" w:eastAsia="zh-CN"/>
         </w:rPr>
       </w:pPr>
-    </w:p>
-    <w:p>
-      <w:pPr>
-        <w:numPr>
-          <w:numId w:val="0"/>
-        </w:numPr>
-        <w:spacing w:line="240" w:lineRule="auto"/>
-        <w:rPr>
-          <w:rFonts w:hint="default"/>
-          <w:lang w:val="en-US" w:eastAsia="zh-CN"/>
-        </w:rPr>
-      </w:pPr>
-      <w:r>
-        <w:rPr>
-          <w:rFonts w:hint="eastAsia"/>
-          <w:lang w:val="en-US" w:eastAsia="zh-CN"/>
-        </w:rPr>
-        <w:t>Neo: 呐 还你</w:t>
-      </w:r>
-    </w:p>
-    <w:p>
-      <w:pPr>
-        <w:numPr>
-          <w:numId w:val="0"/>
-        </w:numPr>
-        <w:spacing w:line="240" w:lineRule="auto"/>
-        <w:rPr>
-          <w:rFonts w:hint="eastAsia"/>
-          <w:lang w:val="en-US" w:eastAsia="zh-CN"/>
-        </w:rPr>
-      </w:pPr>
-    </w:p>
-    <w:p>
-      <w:pPr>
-        <w:numPr>
-          <w:numId w:val="0"/>
-        </w:numPr>
-        <w:spacing w:line="240" w:lineRule="auto"/>
-        <w:rPr>
-          <w:rFonts w:hint="default"/>
-          <w:lang w:val="en-US" w:eastAsia="zh-CN"/>
-        </w:rPr>
-      </w:pPr>
-      <w:r>
-        <w:rPr>
-          <w:rFonts w:hint="eastAsia"/>
-          <w:lang w:val="en-US" w:eastAsia="zh-CN"/>
-        </w:rPr>
-        <w:t>Neo: 去上课吧，你上课时间快到了</w:t>
-      </w:r>
-    </w:p>
-    <w:p>
-      <w:pPr>
-        <w:spacing w:line="240" w:lineRule="auto"/>
-        <w:ind w:firstLine="180"/>
-        <w:rPr>
-          <w:rFonts w:hint="default"/>
-          <w:lang w:val="en-US" w:eastAsia="zh-CN"/>
-        </w:rPr>
-      </w:pPr>
-    </w:p>
-    <w:p>
-      <w:pPr>
-        <w:spacing w:line="240" w:lineRule="auto"/>
-        <w:rPr>
-          <w:rFonts w:hint="default"/>
-          <w:lang w:val="en-US" w:eastAsia="zh-CN"/>
-        </w:rPr>
-      </w:pPr>
-      <w:r>
-        <w:rPr>
-          <w:rFonts w:hint="default"/>
-          <w:lang w:val="en-US" w:eastAsia="zh-CN"/>
-        </w:rPr>
-        <w:t>louis: 不对</w:t>
-      </w:r>
-    </w:p>
-    <w:p>
-      <w:pPr>
-        <w:spacing w:line="240" w:lineRule="auto"/>
-        <w:rPr>
-          <w:rFonts w:hint="default"/>
-          <w:lang w:val="en-US" w:eastAsia="zh-CN"/>
-        </w:rPr>
-      </w:pPr>
-    </w:p>
-    <w:p>
-      <w:pPr>
-        <w:spacing w:line="240" w:lineRule="auto"/>
-        <w:rPr>
-          <w:rFonts w:hint="default"/>
-          <w:lang w:val="en-US" w:eastAsia="zh-CN"/>
-        </w:rPr>
-      </w:pPr>
-      <w:r>
-        <w:rPr>
-          <w:rFonts w:hint="eastAsia"/>
-          <w:lang w:val="en-US" w:eastAsia="zh-CN"/>
-        </w:rPr>
-        <w:t xml:space="preserve">louis: </w:t>
-      </w:r>
-      <w:r>
-        <w:rPr>
-          <w:rFonts w:hint="default"/>
-          <w:lang w:val="en-US" w:eastAsia="zh-CN"/>
-        </w:rPr>
-        <w:t>你怎么知道我的课表？</w:t>
-      </w:r>
-    </w:p>
-    <w:p>
-      <w:pPr>
-        <w:spacing w:line="240" w:lineRule="auto"/>
-        <w:ind w:firstLine="180"/>
-        <w:rPr>
-          <w:rFonts w:hint="default"/>
-          <w:lang w:val="en-US" w:eastAsia="zh-CN"/>
-        </w:rPr>
-      </w:pPr>
-    </w:p>
-    <w:p>
-      <w:pPr>
-        <w:spacing w:line="240" w:lineRule="auto"/>
-        <w:rPr>
-          <w:rFonts w:hint="default"/>
-          <w:lang w:val="en-US" w:eastAsia="zh-CN"/>
-        </w:rPr>
-      </w:pPr>
-      <w:r>
-        <w:rPr>
-          <w:rFonts w:hint="default"/>
-          <w:lang w:val="en-US" w:eastAsia="zh-CN"/>
-        </w:rPr>
-        <w:t>neo: Phuwin是我弟弟。</w:t>
-      </w:r>
-    </w:p>
-    <w:p>
-      <w:pPr>
-        <w:spacing w:line="240" w:lineRule="auto"/>
-        <w:ind w:firstLine="180"/>
-        <w:rPr>
-          <w:rFonts w:hint="default"/>
-          <w:lang w:val="en-US" w:eastAsia="zh-CN"/>
-        </w:rPr>
-      </w:pPr>
-    </w:p>
-    <w:p>
-      <w:pPr>
-        <w:spacing w:line="240" w:lineRule="auto"/>
-        <w:rPr>
-          <w:rFonts w:hint="default"/>
-          <w:lang w:val="en-US" w:eastAsia="zh-CN"/>
-        </w:rPr>
-      </w:pPr>
-      <w:r>
-        <w:rPr>
-          <w:rFonts w:hint="default"/>
-          <w:lang w:val="en-US" w:eastAsia="zh-CN"/>
-        </w:rPr>
-        <w:t>neo: 还有我找你的时候你必须接电话，不然我还会来</w:t>
-      </w:r>
-    </w:p>
-    <w:p>
-      <w:pPr>
-        <w:spacing w:line="240" w:lineRule="auto"/>
-        <w:ind w:firstLine="180"/>
-        <w:rPr>
-          <w:rFonts w:hint="default"/>
-          <w:lang w:val="en-US" w:eastAsia="zh-CN"/>
-        </w:rPr>
-      </w:pPr>
-    </w:p>
-    <w:p>
-      <w:pPr>
-        <w:spacing w:line="240" w:lineRule="auto"/>
-        <w:rPr>
-          <w:rFonts w:hint="default"/>
-          <w:lang w:val="en-US" w:eastAsia="zh-CN"/>
-        </w:rPr>
-      </w:pPr>
-      <w:r>
-        <w:rPr>
-          <w:rFonts w:hint="default"/>
-          <w:lang w:val="en-US" w:eastAsia="zh-CN"/>
-        </w:rPr>
-        <w:t>neo: 你不想让Pond担心吧。</w:t>
-      </w:r>
-    </w:p>
-    <w:p>
-      <w:pPr>
-        <w:spacing w:line="240" w:lineRule="auto"/>
-        <w:ind w:firstLine="180"/>
-        <w:rPr>
-          <w:rFonts w:hint="default"/>
-          <w:lang w:val="en-US" w:eastAsia="zh-CN"/>
-        </w:rPr>
-      </w:pPr>
-    </w:p>
-    <w:p>
-      <w:pPr>
-        <w:spacing w:line="240" w:lineRule="auto"/>
-        <w:rPr>
-          <w:rFonts w:hint="eastAsia"/>
-          <w:lang w:val="en-US" w:eastAsia="zh-CN"/>
-        </w:rPr>
-      </w:pPr>
-      <w:r>
-        <w:rPr>
-          <w:rFonts w:hint="default"/>
-          <w:lang w:val="en-US" w:eastAsia="zh-CN"/>
-        </w:rPr>
-        <w:t xml:space="preserve">louis: </w:t>
-      </w:r>
-      <w:r>
-        <w:rPr>
-          <w:rFonts w:hint="eastAsia"/>
-          <w:lang w:val="en-US" w:eastAsia="zh-CN"/>
-        </w:rPr>
-        <w:t>你为什么要找我</w:t>
-      </w:r>
-    </w:p>
-    <w:p>
-      <w:pPr>
-        <w:spacing w:line="240" w:lineRule="auto"/>
-        <w:rPr>
-          <w:rFonts w:hint="eastAsia"/>
-          <w:lang w:val="en-US" w:eastAsia="zh-CN"/>
-        </w:rPr>
-      </w:pPr>
-    </w:p>
-    <w:p>
-      <w:pPr>
-        <w:spacing w:line="240" w:lineRule="auto"/>
-        <w:rPr>
-          <w:rFonts w:hint="eastAsia"/>
-          <w:lang w:val="en-US" w:eastAsia="zh-CN"/>
-        </w:rPr>
-      </w:pPr>
-      <w:r>
-        <w:rPr>
-          <w:rFonts w:hint="eastAsia"/>
-          <w:lang w:val="en-US" w:eastAsia="zh-CN"/>
-        </w:rPr>
-        <w:t>louis: 你不是说了没有喜欢我吗</w:t>
-      </w:r>
-    </w:p>
-    <w:p>
-      <w:pPr>
-        <w:spacing w:line="240" w:lineRule="auto"/>
-        <w:rPr>
-          <w:rFonts w:hint="eastAsia"/>
-          <w:lang w:val="en-US" w:eastAsia="zh-CN"/>
-        </w:rPr>
-      </w:pPr>
-    </w:p>
-    <w:p>
-      <w:pPr>
-        <w:spacing w:line="240" w:lineRule="auto"/>
-        <w:rPr>
-          <w:rFonts w:hint="default"/>
-          <w:lang w:val="en-US" w:eastAsia="zh-CN"/>
-        </w:rPr>
-      </w:pPr>
-      <w:r>
-        <w:rPr>
-          <w:rFonts w:hint="eastAsia"/>
-          <w:lang w:val="en-US" w:eastAsia="zh-CN"/>
-        </w:rPr>
-        <w:t>louis: 那我们应该当陌生人就好</w:t>
-      </w:r>
-    </w:p>
-    <w:p>
-      <w:pPr>
-        <w:spacing w:line="240" w:lineRule="auto"/>
-        <w:ind w:firstLine="180"/>
-        <w:rPr>
-          <w:rFonts w:hint="default"/>
-          <w:lang w:val="en-US" w:eastAsia="zh-CN"/>
-        </w:rPr>
-      </w:pPr>
-    </w:p>
-    <w:p>
-      <w:pPr>
-        <w:spacing w:line="240" w:lineRule="auto"/>
-        <w:rPr>
-          <w:rFonts w:hint="default"/>
-          <w:lang w:val="en-US" w:eastAsia="zh-CN"/>
-        </w:rPr>
-      </w:pPr>
-      <w:r>
-        <w:rPr>
-          <w:rFonts w:hint="default"/>
-          <w:lang w:val="en-US" w:eastAsia="zh-CN"/>
-        </w:rPr>
-        <w:t>Neo把Louis压在书架上，亲了上去</w:t>
-      </w:r>
-    </w:p>
-    <w:p>
-      <w:pPr>
-        <w:spacing w:line="240" w:lineRule="auto"/>
-        <w:ind w:firstLine="180"/>
-        <w:rPr>
-          <w:rFonts w:hint="default"/>
-          <w:lang w:val="en-US" w:eastAsia="zh-CN"/>
-        </w:rPr>
-      </w:pPr>
-    </w:p>
-    <w:p>
-      <w:pPr>
-        <w:spacing w:line="240" w:lineRule="auto"/>
-        <w:rPr>
-          <w:rFonts w:hint="default"/>
-          <w:lang w:val="en-US" w:eastAsia="zh-CN"/>
-        </w:rPr>
-      </w:pPr>
-      <w:r>
-        <w:rPr>
-          <w:rFonts w:hint="default"/>
-          <w:lang w:val="en-US" w:eastAsia="zh-CN"/>
-        </w:rPr>
-        <w:t>味道是草莓味的果冻，又香又甜，这样想着还吸了一下</w:t>
-      </w:r>
-    </w:p>
-    <w:p>
-      <w:pPr>
-        <w:spacing w:line="240" w:lineRule="auto"/>
-        <w:ind w:firstLine="180"/>
-        <w:rPr>
-          <w:rFonts w:hint="default"/>
-          <w:lang w:val="en-US" w:eastAsia="zh-CN"/>
-        </w:rPr>
-      </w:pPr>
-    </w:p>
-    <w:p>
-      <w:pPr>
-        <w:spacing w:line="240" w:lineRule="auto"/>
-        <w:rPr>
-          <w:rFonts w:hint="default"/>
-          <w:lang w:val="en-US" w:eastAsia="zh-CN"/>
-        </w:rPr>
-      </w:pPr>
-      <w:r>
-        <w:rPr>
-          <w:rFonts w:hint="default"/>
-          <w:lang w:val="en-US" w:eastAsia="zh-CN"/>
-        </w:rPr>
-        <w:t>neo: 你要是不听话，下次被我逮住，可就不只如此了。</w:t>
-      </w:r>
-    </w:p>
-    <w:p>
-      <w:pPr>
-        <w:spacing w:line="240" w:lineRule="auto"/>
-        <w:ind w:firstLine="180"/>
-        <w:rPr>
-          <w:rFonts w:hint="default"/>
-          <w:lang w:val="en-US" w:eastAsia="zh-CN"/>
-        </w:rPr>
-      </w:pPr>
-    </w:p>
-    <w:p>
-      <w:pPr>
-        <w:spacing w:line="240" w:lineRule="auto"/>
-        <w:rPr>
-          <w:rFonts w:hint="default"/>
-          <w:lang w:val="en-US" w:eastAsia="zh-CN"/>
-        </w:rPr>
-      </w:pPr>
-      <w:r>
-        <w:rPr>
-          <w:rFonts w:hint="default"/>
-          <w:lang w:val="en-US" w:eastAsia="zh-CN"/>
-        </w:rPr>
-        <w:t>说完捏了捏Louis肉肉的脸颊</w:t>
-      </w:r>
-    </w:p>
-    <w:p>
-      <w:pPr>
-        <w:spacing w:line="240" w:lineRule="auto"/>
-        <w:ind w:firstLine="180"/>
-        <w:rPr>
-          <w:rFonts w:hint="default"/>
-          <w:lang w:val="en-US" w:eastAsia="zh-CN"/>
-        </w:rPr>
-      </w:pPr>
-    </w:p>
-    <w:p>
-      <w:pPr>
-        <w:spacing w:line="240" w:lineRule="auto"/>
-        <w:rPr>
-          <w:rFonts w:hint="default"/>
-          <w:lang w:val="en-US" w:eastAsia="zh-CN"/>
-        </w:rPr>
-      </w:pPr>
-      <w:r>
-        <w:rPr>
-          <w:rFonts w:hint="default"/>
-          <w:lang w:val="en-US" w:eastAsia="zh-CN"/>
-        </w:rPr>
-        <w:t>neo: 走了，记得回我消息还有接我电话</w:t>
-      </w:r>
-    </w:p>
-    <w:p>
-      <w:pPr>
-        <w:spacing w:line="240" w:lineRule="auto"/>
-        <w:ind w:firstLine="180"/>
-        <w:rPr>
-          <w:rFonts w:hint="default"/>
-          <w:lang w:val="en-US" w:eastAsia="zh-CN"/>
-        </w:rPr>
-      </w:pPr>
-    </w:p>
-    <w:p>
-      <w:pPr>
-        <w:spacing w:line="240" w:lineRule="auto"/>
-        <w:rPr>
-          <w:rFonts w:hint="default"/>
-          <w:lang w:val="en-US" w:eastAsia="zh-CN"/>
-        </w:rPr>
-      </w:pPr>
-      <w:r>
-        <w:rPr>
-          <w:rFonts w:hint="default"/>
-          <w:lang w:val="en-US" w:eastAsia="zh-CN"/>
-        </w:rPr>
-        <w:t>说着Neo就走了</w:t>
-      </w:r>
-    </w:p>
-    <w:p>
-      <w:pPr>
-        <w:spacing w:line="240" w:lineRule="auto"/>
-        <w:ind w:firstLine="180"/>
-        <w:rPr>
-          <w:rFonts w:hint="default"/>
-          <w:lang w:val="en-US" w:eastAsia="zh-CN"/>
-        </w:rPr>
-      </w:pPr>
-    </w:p>
-    <w:p>
-      <w:pPr>
-        <w:spacing w:line="240" w:lineRule="auto"/>
-        <w:rPr>
-          <w:rFonts w:hint="default"/>
-          <w:b/>
-          <w:bCs/>
-          <w:lang w:val="en-US" w:eastAsia="zh-CN"/>
-        </w:rPr>
-      </w:pPr>
-      <w:r>
-        <w:rPr>
-          <w:rFonts w:hint="default"/>
-          <w:b/>
-          <w:bCs/>
-          <w:lang w:val="en-US" w:eastAsia="zh-CN"/>
-        </w:rPr>
-        <w:t>Neo家里</w:t>
-      </w:r>
-    </w:p>
-    <w:p>
-      <w:pPr>
-        <w:spacing w:line="240" w:lineRule="auto"/>
-        <w:ind w:firstLine="180"/>
-        <w:rPr>
-          <w:rFonts w:hint="default"/>
-          <w:lang w:val="en-US" w:eastAsia="zh-CN"/>
-        </w:rPr>
-      </w:pPr>
-    </w:p>
-    <w:p>
-      <w:pPr>
-        <w:spacing w:line="240" w:lineRule="auto"/>
-        <w:rPr>
-          <w:rFonts w:hint="default"/>
-          <w:lang w:val="en-US" w:eastAsia="zh-CN"/>
-        </w:rPr>
-      </w:pPr>
-      <w:r>
-        <w:rPr>
-          <w:rFonts w:hint="default"/>
-          <w:lang w:val="en-US" w:eastAsia="zh-CN"/>
-        </w:rPr>
-        <w:t>Neo有了联系方式后，就开始不断的发消息给Louis</w:t>
-      </w:r>
-    </w:p>
-    <w:p>
-      <w:pPr>
-        <w:spacing w:line="240" w:lineRule="auto"/>
-        <w:ind w:firstLine="180"/>
-        <w:rPr>
-          <w:rFonts w:hint="default"/>
-          <w:lang w:val="en-US" w:eastAsia="zh-CN"/>
-        </w:rPr>
-      </w:pPr>
-    </w:p>
-    <w:p>
-      <w:pPr>
-        <w:spacing w:line="240" w:lineRule="auto"/>
-        <w:rPr>
-          <w:rFonts w:hint="default"/>
-          <w:lang w:val="en-US" w:eastAsia="zh-CN"/>
-        </w:rPr>
-      </w:pPr>
-      <w:r>
-        <w:rPr>
-          <w:rFonts w:hint="default"/>
-          <w:lang w:val="en-US" w:eastAsia="zh-CN"/>
-        </w:rPr>
-        <w:t>neo: 在吗？</w:t>
-      </w:r>
-    </w:p>
-    <w:p>
-      <w:pPr>
-        <w:spacing w:line="240" w:lineRule="auto"/>
-        <w:ind w:firstLine="180"/>
-        <w:rPr>
-          <w:rFonts w:hint="default"/>
-          <w:lang w:val="en-US" w:eastAsia="zh-CN"/>
-        </w:rPr>
-      </w:pPr>
-    </w:p>
-    <w:p>
-      <w:pPr>
-        <w:spacing w:line="240" w:lineRule="auto"/>
-        <w:rPr>
-          <w:rFonts w:hint="default"/>
-          <w:lang w:val="en-US" w:eastAsia="zh-CN"/>
-        </w:rPr>
-      </w:pPr>
-      <w:r>
-        <w:rPr>
-          <w:rFonts w:hint="default"/>
-          <w:lang w:val="en-US" w:eastAsia="zh-CN"/>
-        </w:rPr>
-        <w:t>neo: Louis？</w:t>
-      </w:r>
-    </w:p>
-    <w:p>
-      <w:pPr>
-        <w:spacing w:line="240" w:lineRule="auto"/>
-        <w:ind w:firstLine="180"/>
-        <w:rPr>
-          <w:rFonts w:hint="default"/>
-          <w:lang w:val="en-US" w:eastAsia="zh-CN"/>
-        </w:rPr>
-      </w:pPr>
-    </w:p>
-    <w:p>
-      <w:pPr>
-        <w:spacing w:line="240" w:lineRule="auto"/>
-        <w:rPr>
-          <w:rFonts w:hint="default"/>
-          <w:lang w:val="en-US" w:eastAsia="zh-CN"/>
-        </w:rPr>
-      </w:pPr>
-      <w:r>
-        <w:rPr>
-          <w:rFonts w:hint="default"/>
-          <w:lang w:val="en-US" w:eastAsia="zh-CN"/>
-        </w:rPr>
-        <w:t>neo: 不是让你一定要回我消息吗</w:t>
-      </w:r>
-    </w:p>
-    <w:p>
-      <w:pPr>
-        <w:spacing w:line="240" w:lineRule="auto"/>
-        <w:ind w:firstLine="180"/>
-        <w:rPr>
-          <w:rFonts w:hint="default"/>
-          <w:lang w:val="en-US" w:eastAsia="zh-CN"/>
-        </w:rPr>
-      </w:pPr>
-    </w:p>
-    <w:p>
-      <w:pPr>
-        <w:spacing w:line="240" w:lineRule="auto"/>
-        <w:rPr>
-          <w:rFonts w:hint="default"/>
-          <w:lang w:val="en-US" w:eastAsia="zh-CN"/>
-        </w:rPr>
-      </w:pPr>
-      <w:r>
-        <w:rPr>
-          <w:rFonts w:hint="default"/>
-          <w:lang w:val="en-US" w:eastAsia="zh-CN"/>
-        </w:rPr>
-        <w:t>neo: 再不回我的话...</w:t>
-      </w:r>
-    </w:p>
-    <w:p>
-      <w:pPr>
-        <w:spacing w:line="240" w:lineRule="auto"/>
-        <w:ind w:firstLine="180"/>
-        <w:rPr>
-          <w:rFonts w:hint="default"/>
-          <w:lang w:val="en-US" w:eastAsia="zh-CN"/>
-        </w:rPr>
-      </w:pPr>
-    </w:p>
-    <w:p>
-      <w:pPr>
-        <w:spacing w:line="240" w:lineRule="auto"/>
-        <w:rPr>
-          <w:rFonts w:hint="default"/>
-          <w:lang w:val="en-US" w:eastAsia="zh-CN"/>
-        </w:rPr>
-      </w:pPr>
-      <w:r>
-        <w:rPr>
-          <w:rFonts w:hint="default"/>
-          <w:lang w:val="en-US" w:eastAsia="zh-CN"/>
-        </w:rPr>
-        <w:t>neo: 我告诉你哥了</w:t>
-      </w:r>
-    </w:p>
-    <w:p>
-      <w:pPr>
-        <w:spacing w:line="240" w:lineRule="auto"/>
-        <w:ind w:firstLine="180"/>
-        <w:rPr>
-          <w:rFonts w:hint="default"/>
-          <w:lang w:val="en-US" w:eastAsia="zh-CN"/>
-        </w:rPr>
-      </w:pPr>
-    </w:p>
-    <w:p>
-      <w:pPr>
-        <w:spacing w:line="240" w:lineRule="auto"/>
-        <w:rPr>
-          <w:rFonts w:hint="default"/>
-          <w:lang w:val="en-US" w:eastAsia="zh-CN"/>
-        </w:rPr>
-      </w:pPr>
-      <w:r>
-        <w:rPr>
-          <w:rFonts w:hint="default"/>
-          <w:lang w:val="en-US" w:eastAsia="zh-CN"/>
-        </w:rPr>
-        <w:t>neo: 还不回吗</w:t>
-      </w:r>
-    </w:p>
-    <w:p>
-      <w:pPr>
-        <w:spacing w:line="240" w:lineRule="auto"/>
-        <w:ind w:firstLine="180"/>
-        <w:rPr>
-          <w:rFonts w:hint="default"/>
-          <w:lang w:val="en-US" w:eastAsia="zh-CN"/>
-        </w:rPr>
-      </w:pPr>
-    </w:p>
-    <w:p>
-      <w:pPr>
-        <w:spacing w:line="240" w:lineRule="auto"/>
-        <w:rPr>
-          <w:rFonts w:hint="default"/>
-          <w:lang w:val="en-US" w:eastAsia="zh-CN"/>
-        </w:rPr>
-      </w:pPr>
-      <w:r>
-        <w:rPr>
-          <w:rFonts w:hint="default"/>
-          <w:lang w:val="en-US" w:eastAsia="zh-CN"/>
-        </w:rPr>
-        <w:t>neo: 那我给你哥打电话</w:t>
-      </w:r>
-    </w:p>
-    <w:p>
-      <w:pPr>
-        <w:spacing w:line="240" w:lineRule="auto"/>
-        <w:ind w:firstLine="180"/>
-        <w:rPr>
-          <w:rFonts w:hint="default"/>
-          <w:lang w:val="en-US" w:eastAsia="zh-CN"/>
-        </w:rPr>
-      </w:pPr>
-    </w:p>
-    <w:p>
-      <w:pPr>
-        <w:spacing w:line="240" w:lineRule="auto"/>
-        <w:rPr>
-          <w:rFonts w:hint="default"/>
-          <w:lang w:val="en-US" w:eastAsia="zh-CN"/>
-        </w:rPr>
-      </w:pPr>
-      <w:r>
-        <w:rPr>
-          <w:rFonts w:hint="default"/>
-          <w:lang w:val="en-US" w:eastAsia="zh-CN"/>
-        </w:rPr>
-        <w:t>neo: 就说我们除了睡了还...</w:t>
-      </w:r>
-    </w:p>
-    <w:p>
-      <w:pPr>
-        <w:spacing w:line="240" w:lineRule="auto"/>
-        <w:ind w:firstLine="180"/>
-        <w:rPr>
-          <w:rFonts w:hint="default"/>
-          <w:lang w:val="en-US" w:eastAsia="zh-CN"/>
-        </w:rPr>
-      </w:pPr>
-    </w:p>
-    <w:p>
-      <w:pPr>
-        <w:spacing w:line="240" w:lineRule="auto"/>
-        <w:rPr>
-          <w:rFonts w:hint="default"/>
-          <w:lang w:val="en-US" w:eastAsia="zh-CN"/>
-        </w:rPr>
-      </w:pPr>
-      <w:r>
-        <w:rPr>
-          <w:rFonts w:hint="default"/>
-          <w:lang w:val="en-US" w:eastAsia="zh-CN"/>
-        </w:rPr>
-        <w:t>Neo还在编辑消息，Louis电话就打了进来</w:t>
-      </w:r>
-    </w:p>
-    <w:p>
-      <w:pPr>
-        <w:spacing w:line="240" w:lineRule="auto"/>
-        <w:ind w:firstLine="180"/>
-        <w:rPr>
-          <w:rFonts w:hint="default"/>
-          <w:lang w:val="en-US" w:eastAsia="zh-CN"/>
-        </w:rPr>
-      </w:pPr>
-    </w:p>
-    <w:p>
-      <w:pPr>
-        <w:spacing w:line="240" w:lineRule="auto"/>
-        <w:rPr>
-          <w:rFonts w:hint="default"/>
-          <w:lang w:val="en-US" w:eastAsia="zh-CN"/>
-        </w:rPr>
-      </w:pPr>
-      <w:r>
-        <w:rPr>
-          <w:rFonts w:hint="default"/>
-          <w:lang w:val="en-US" w:eastAsia="zh-CN"/>
-        </w:rPr>
-        <w:t>louis: 你到底想</w:t>
-      </w:r>
-      <w:r>
-        <w:rPr>
-          <w:rFonts w:hint="eastAsia"/>
-          <w:lang w:val="en-US" w:eastAsia="zh-CN"/>
-        </w:rPr>
-        <w:t>干嘛</w:t>
-      </w:r>
-      <w:r>
-        <w:rPr>
-          <w:rFonts w:hint="default"/>
-          <w:lang w:val="en-US" w:eastAsia="zh-CN"/>
-        </w:rPr>
-        <w:t>？我们</w:t>
-      </w:r>
-      <w:r>
-        <w:rPr>
-          <w:rFonts w:hint="eastAsia"/>
-          <w:lang w:val="en-US" w:eastAsia="zh-CN"/>
-        </w:rPr>
-        <w:t>明明</w:t>
-      </w:r>
-      <w:r>
-        <w:rPr>
-          <w:rFonts w:hint="default"/>
-          <w:lang w:val="en-US" w:eastAsia="zh-CN"/>
-        </w:rPr>
-        <w:t>什么关系都没有</w:t>
-      </w:r>
-    </w:p>
-    <w:p>
-      <w:pPr>
-        <w:spacing w:line="240" w:lineRule="auto"/>
-        <w:rPr>
-          <w:rFonts w:hint="default"/>
-          <w:lang w:val="en-US" w:eastAsia="zh-CN"/>
-        </w:rPr>
-      </w:pPr>
-    </w:p>
-    <w:p>
-      <w:pPr>
-        <w:spacing w:line="240" w:lineRule="auto"/>
-        <w:rPr>
-          <w:rFonts w:hint="default"/>
-          <w:lang w:val="en-US" w:eastAsia="zh-CN"/>
-        </w:rPr>
-      </w:pPr>
-      <w:r>
-        <w:rPr>
-          <w:rFonts w:hint="eastAsia"/>
-          <w:lang w:val="en-US" w:eastAsia="zh-CN"/>
-        </w:rPr>
-        <w:t xml:space="preserve">louis: </w:t>
-      </w:r>
-      <w:r>
-        <w:rPr>
-          <w:rFonts w:hint="default"/>
-          <w:lang w:val="en-US" w:eastAsia="zh-CN"/>
-        </w:rPr>
-        <w:t>别打电话给我哥哥，不然我可不会放过你！</w:t>
-      </w:r>
-    </w:p>
-    <w:p>
-      <w:pPr>
-        <w:spacing w:line="240" w:lineRule="auto"/>
-        <w:ind w:firstLine="180"/>
-        <w:rPr>
-          <w:rFonts w:hint="default"/>
-          <w:lang w:val="en-US" w:eastAsia="zh-CN"/>
-        </w:rPr>
-      </w:pPr>
-    </w:p>
-    <w:p>
-      <w:pPr>
-        <w:spacing w:line="240" w:lineRule="auto"/>
-        <w:rPr>
-          <w:rFonts w:hint="default"/>
-          <w:lang w:val="en-US" w:eastAsia="zh-CN"/>
-        </w:rPr>
-      </w:pPr>
-      <w:r>
-        <w:rPr>
-          <w:rFonts w:hint="default"/>
-          <w:lang w:val="en-US" w:eastAsia="zh-CN"/>
-        </w:rPr>
-        <w:t>Neo听着电话里传来软糯的声音，想象对方奶凶奶凶的样子</w:t>
-      </w:r>
-    </w:p>
-    <w:p>
-      <w:pPr>
-        <w:spacing w:line="240" w:lineRule="auto"/>
-        <w:ind w:firstLine="180"/>
-        <w:rPr>
-          <w:rFonts w:hint="default"/>
-          <w:lang w:val="en-US" w:eastAsia="zh-CN"/>
-        </w:rPr>
-      </w:pPr>
-    </w:p>
-    <w:p>
-      <w:pPr>
-        <w:spacing w:line="240" w:lineRule="auto"/>
-        <w:rPr>
-          <w:rFonts w:hint="default"/>
-          <w:lang w:val="en-US" w:eastAsia="zh-CN"/>
-        </w:rPr>
-      </w:pPr>
-      <w:r>
-        <w:rPr>
-          <w:rFonts w:hint="default"/>
-          <w:lang w:val="en-US" w:eastAsia="zh-CN"/>
-        </w:rPr>
-        <w:t>neo: 谁说我们没关系？我们亲过也睡过了。</w:t>
-      </w:r>
-    </w:p>
-    <w:p>
-      <w:pPr>
-        <w:spacing w:line="240" w:lineRule="auto"/>
-        <w:ind w:firstLine="180"/>
-        <w:rPr>
-          <w:rFonts w:hint="default"/>
-          <w:lang w:val="en-US" w:eastAsia="zh-CN"/>
-        </w:rPr>
-      </w:pPr>
-    </w:p>
-    <w:p>
-      <w:pPr>
-        <w:spacing w:line="240" w:lineRule="auto"/>
-        <w:rPr>
-          <w:rFonts w:hint="default"/>
-          <w:lang w:val="en-US" w:eastAsia="zh-CN"/>
-        </w:rPr>
-      </w:pPr>
-      <w:r>
-        <w:rPr>
-          <w:rFonts w:hint="default"/>
-          <w:lang w:val="en-US" w:eastAsia="zh-CN"/>
-        </w:rPr>
-        <w:t>啪的一声，Louis把电话挂掉了</w:t>
-      </w:r>
-    </w:p>
-    <w:p>
-      <w:pPr>
-        <w:spacing w:line="240" w:lineRule="auto"/>
-        <w:ind w:firstLine="180"/>
-        <w:rPr>
-          <w:rFonts w:hint="default"/>
-          <w:lang w:val="en-US" w:eastAsia="zh-CN"/>
-        </w:rPr>
-      </w:pPr>
-    </w:p>
-    <w:p>
-      <w:pPr>
-        <w:spacing w:line="240" w:lineRule="auto"/>
-        <w:rPr>
-          <w:rFonts w:hint="default"/>
-          <w:lang w:val="en-US" w:eastAsia="zh-CN"/>
-        </w:rPr>
-      </w:pPr>
-      <w:r>
-        <w:rPr>
-          <w:rFonts w:hint="default"/>
-          <w:lang w:val="en-US" w:eastAsia="zh-CN"/>
-        </w:rPr>
-        <w:t>neo: 所有我的信息你都要回，记住向我报告每天和谁在一起干了什么，还有不许你和同学过于亲密，特别是男生</w:t>
-      </w:r>
-    </w:p>
-    <w:p>
-      <w:pPr>
-        <w:spacing w:line="240" w:lineRule="auto"/>
-        <w:ind w:firstLine="180"/>
-        <w:rPr>
-          <w:rFonts w:hint="default"/>
-          <w:lang w:val="en-US" w:eastAsia="zh-CN"/>
-        </w:rPr>
-      </w:pPr>
-    </w:p>
-    <w:p>
-      <w:pPr>
-        <w:spacing w:line="240" w:lineRule="auto"/>
-        <w:rPr>
-          <w:rFonts w:hint="default"/>
-          <w:lang w:val="en-US" w:eastAsia="zh-CN"/>
-        </w:rPr>
-      </w:pPr>
-      <w:r>
-        <w:rPr>
-          <w:rFonts w:hint="default"/>
-          <w:lang w:val="en-US" w:eastAsia="zh-CN"/>
-        </w:rPr>
-        <w:t>neo: 回复我！</w:t>
-      </w:r>
-    </w:p>
-    <w:p>
-      <w:pPr>
-        <w:spacing w:line="240" w:lineRule="auto"/>
-        <w:ind w:firstLine="180"/>
-        <w:rPr>
-          <w:rFonts w:hint="default"/>
-          <w:lang w:val="en-US" w:eastAsia="zh-CN"/>
-        </w:rPr>
-      </w:pPr>
-    </w:p>
-    <w:p>
-      <w:pPr>
-        <w:spacing w:line="240" w:lineRule="auto"/>
-        <w:rPr>
-          <w:rFonts w:hint="default"/>
-          <w:lang w:val="en-US" w:eastAsia="zh-CN"/>
-        </w:rPr>
-      </w:pPr>
-      <w:r>
-        <w:rPr>
-          <w:rFonts w:hint="default"/>
-          <w:lang w:val="en-US" w:eastAsia="zh-CN"/>
-        </w:rPr>
-        <w:t>louis: 你好无聊。没事别联系我。</w:t>
-      </w:r>
-    </w:p>
-    <w:p>
-      <w:pPr>
-        <w:spacing w:line="240" w:lineRule="auto"/>
-        <w:ind w:firstLine="180"/>
-        <w:rPr>
-          <w:rFonts w:hint="default"/>
-          <w:lang w:val="en-US" w:eastAsia="zh-CN"/>
-        </w:rPr>
-      </w:pPr>
-    </w:p>
-    <w:p>
-      <w:pPr>
-        <w:spacing w:line="240" w:lineRule="auto"/>
-        <w:rPr>
-          <w:rFonts w:hint="default"/>
-          <w:lang w:val="en-US" w:eastAsia="zh-CN"/>
-        </w:rPr>
-      </w:pPr>
-      <w:r>
-        <w:rPr>
-          <w:rFonts w:hint="default"/>
-          <w:lang w:val="en-US" w:eastAsia="zh-CN"/>
-        </w:rPr>
-        <w:t>俩人不在一个学院本来很难遇到，可是Neo在那之后总是以各种理由出现在医学院的教学楼</w:t>
-      </w:r>
-    </w:p>
-    <w:p>
-      <w:pPr>
-        <w:spacing w:line="240" w:lineRule="auto"/>
-        <w:rPr>
-          <w:rFonts w:hint="default"/>
-          <w:lang w:val="en-US" w:eastAsia="zh-CN"/>
-        </w:rPr>
-      </w:pPr>
-    </w:p>
-    <w:p>
-      <w:pPr>
-        <w:spacing w:line="240" w:lineRule="auto"/>
-        <w:rPr>
-          <w:rFonts w:hint="default"/>
-          <w:lang w:val="en-US" w:eastAsia="zh-CN"/>
-        </w:rPr>
-      </w:pPr>
-      <w:r>
-        <w:rPr>
-          <w:rFonts w:hint="eastAsia"/>
-          <w:lang w:val="en-US" w:eastAsia="zh-CN"/>
-        </w:rPr>
-        <w:t>比如....</w:t>
-      </w:r>
-    </w:p>
-    <w:p>
-      <w:pPr>
-        <w:spacing w:line="240" w:lineRule="auto"/>
-        <w:rPr>
-          <w:rFonts w:hint="default"/>
-          <w:lang w:val="en-US" w:eastAsia="zh-CN"/>
-        </w:rPr>
-      </w:pPr>
-    </w:p>
-    <w:p>
-      <w:pPr>
-        <w:spacing w:line="240" w:lineRule="auto"/>
-        <w:rPr>
-          <w:rFonts w:hint="eastAsia"/>
-          <w:lang w:val="en-US" w:eastAsia="zh-CN"/>
-        </w:rPr>
-      </w:pPr>
-      <w:r>
-        <w:rPr>
-          <w:rFonts w:hint="eastAsia"/>
-          <w:lang w:val="en-US" w:eastAsia="zh-CN"/>
-        </w:rPr>
-        <w:t>Neo: 嗨我们又见面了</w:t>
-      </w:r>
-    </w:p>
-    <w:p>
-      <w:pPr>
-        <w:spacing w:line="240" w:lineRule="auto"/>
-        <w:rPr>
-          <w:rFonts w:hint="eastAsia"/>
-          <w:lang w:val="en-US" w:eastAsia="zh-CN"/>
-        </w:rPr>
-      </w:pPr>
-    </w:p>
-    <w:p>
-      <w:pPr>
-        <w:spacing w:line="240" w:lineRule="auto"/>
-        <w:rPr>
-          <w:rFonts w:hint="eastAsia"/>
-          <w:lang w:val="en-US" w:eastAsia="zh-CN"/>
-        </w:rPr>
-      </w:pPr>
-      <w:r>
-        <w:rPr>
-          <w:rFonts w:hint="eastAsia"/>
-          <w:lang w:val="en-US" w:eastAsia="zh-CN"/>
-        </w:rPr>
-        <w:t>Louis: 额....嗨</w:t>
-      </w:r>
-    </w:p>
-    <w:p>
-      <w:pPr>
-        <w:spacing w:line="240" w:lineRule="auto"/>
-        <w:rPr>
-          <w:rFonts w:hint="eastAsia"/>
-          <w:lang w:val="en-US" w:eastAsia="zh-CN"/>
-        </w:rPr>
-      </w:pPr>
-    </w:p>
-    <w:p>
-      <w:pPr>
-        <w:spacing w:line="240" w:lineRule="auto"/>
-        <w:rPr>
-          <w:rFonts w:hint="default"/>
-          <w:lang w:val="en-US" w:eastAsia="zh-CN"/>
-        </w:rPr>
-      </w:pPr>
-      <w:r>
-        <w:rPr>
-          <w:rFonts w:hint="eastAsia"/>
-          <w:lang w:val="en-US" w:eastAsia="zh-CN"/>
-        </w:rPr>
-        <w:t>比如...</w:t>
-      </w:r>
-    </w:p>
-    <w:p>
-      <w:pPr>
-        <w:spacing w:line="240" w:lineRule="auto"/>
-        <w:rPr>
-          <w:rFonts w:hint="eastAsia"/>
-          <w:lang w:val="en-US" w:eastAsia="zh-CN"/>
-        </w:rPr>
-      </w:pPr>
-    </w:p>
-    <w:p>
-      <w:pPr>
-        <w:spacing w:line="240" w:lineRule="auto"/>
-        <w:rPr>
-          <w:rFonts w:hint="eastAsia"/>
-          <w:lang w:val="en-US" w:eastAsia="zh-CN"/>
-        </w:rPr>
-      </w:pPr>
-      <w:r>
-        <w:rPr>
-          <w:rFonts w:hint="eastAsia"/>
-          <w:lang w:val="en-US" w:eastAsia="zh-CN"/>
-        </w:rPr>
-        <w:t>Neo: 哈喽~ 你是不是逃课了，这个时间你应该在上课才对</w:t>
-      </w:r>
-    </w:p>
-    <w:p>
-      <w:pPr>
-        <w:spacing w:line="240" w:lineRule="auto"/>
-        <w:rPr>
-          <w:rFonts w:hint="eastAsia"/>
-          <w:lang w:val="en-US" w:eastAsia="zh-CN"/>
-        </w:rPr>
-      </w:pPr>
-    </w:p>
-    <w:p>
-      <w:pPr>
-        <w:spacing w:line="240" w:lineRule="auto"/>
-        <w:rPr>
-          <w:rFonts w:hint="default"/>
-          <w:lang w:val="en-US" w:eastAsia="zh-CN"/>
-        </w:rPr>
-      </w:pPr>
-      <w:r>
-        <w:rPr>
-          <w:rFonts w:hint="eastAsia"/>
-          <w:lang w:val="en-US" w:eastAsia="zh-CN"/>
-        </w:rPr>
-        <w:t>Neo: 我先说我是来找我弟的，就是看到你才来大哥招呼</w:t>
-      </w:r>
-    </w:p>
-    <w:p>
-      <w:pPr>
-        <w:spacing w:line="240" w:lineRule="auto"/>
-        <w:rPr>
-          <w:rFonts w:hint="eastAsia"/>
-          <w:lang w:val="en-US" w:eastAsia="zh-CN"/>
-        </w:rPr>
-      </w:pPr>
-    </w:p>
-    <w:p>
-      <w:pPr>
-        <w:spacing w:line="240" w:lineRule="auto"/>
-        <w:rPr>
-          <w:rFonts w:hint="eastAsia"/>
-          <w:lang w:val="en-US" w:eastAsia="zh-CN"/>
-        </w:rPr>
-      </w:pPr>
-      <w:r>
-        <w:rPr>
-          <w:rFonts w:hint="eastAsia"/>
-          <w:lang w:val="en-US" w:eastAsia="zh-CN"/>
-        </w:rPr>
-        <w:t>Louis: 为什么上个厕所还能遇到你.......</w:t>
-      </w:r>
-    </w:p>
-    <w:p>
-      <w:pPr>
-        <w:spacing w:line="240" w:lineRule="auto"/>
-        <w:rPr>
-          <w:rFonts w:hint="eastAsia"/>
-          <w:lang w:val="en-US" w:eastAsia="zh-CN"/>
-        </w:rPr>
-      </w:pPr>
-    </w:p>
-    <w:p>
-      <w:pPr>
-        <w:spacing w:line="240" w:lineRule="auto"/>
-        <w:rPr>
-          <w:rFonts w:hint="eastAsia"/>
-          <w:lang w:val="en-US" w:eastAsia="zh-CN"/>
-        </w:rPr>
-      </w:pPr>
-      <w:r>
-        <w:rPr>
-          <w:rFonts w:hint="eastAsia"/>
-          <w:lang w:val="en-US" w:eastAsia="zh-CN"/>
-        </w:rPr>
-        <w:t>比如...</w:t>
-      </w:r>
-    </w:p>
-    <w:p>
-      <w:pPr>
-        <w:spacing w:line="240" w:lineRule="auto"/>
-        <w:rPr>
-          <w:rFonts w:hint="eastAsia"/>
-          <w:lang w:val="en-US" w:eastAsia="zh-CN"/>
-        </w:rPr>
-      </w:pPr>
-    </w:p>
-    <w:p>
-      <w:pPr>
-        <w:spacing w:line="240" w:lineRule="auto"/>
-        <w:rPr>
-          <w:rFonts w:hint="eastAsia"/>
-          <w:lang w:val="en-US" w:eastAsia="zh-CN"/>
-        </w:rPr>
-      </w:pPr>
-      <w:r>
-        <w:rPr>
-          <w:rFonts w:hint="eastAsia"/>
-          <w:lang w:val="en-US" w:eastAsia="zh-CN"/>
-        </w:rPr>
-        <w:t>Neo: 在吃饭吗？一起啊</w:t>
-      </w:r>
-    </w:p>
-    <w:p>
-      <w:pPr>
-        <w:spacing w:line="240" w:lineRule="auto"/>
-        <w:rPr>
-          <w:rFonts w:hint="eastAsia"/>
-          <w:lang w:val="en-US" w:eastAsia="zh-CN"/>
-        </w:rPr>
-      </w:pPr>
-    </w:p>
-    <w:p>
-      <w:pPr>
-        <w:spacing w:line="240" w:lineRule="auto"/>
-        <w:rPr>
-          <w:rFonts w:hint="default"/>
-          <w:lang w:val="en-US" w:eastAsia="zh-CN"/>
-        </w:rPr>
-      </w:pPr>
-      <w:r>
-        <w:rPr>
-          <w:rFonts w:hint="eastAsia"/>
-          <w:lang w:val="en-US" w:eastAsia="zh-CN"/>
-        </w:rPr>
-        <w:t>Neo: 你喜欢吃这个吗？</w:t>
-      </w:r>
-    </w:p>
-    <w:p>
-      <w:pPr>
-        <w:spacing w:line="240" w:lineRule="auto"/>
-        <w:rPr>
-          <w:rFonts w:hint="eastAsia"/>
-          <w:lang w:val="en-US" w:eastAsia="zh-CN"/>
-        </w:rPr>
-      </w:pPr>
-    </w:p>
-    <w:p>
-      <w:pPr>
-        <w:spacing w:line="240" w:lineRule="auto"/>
-        <w:rPr>
-          <w:rFonts w:hint="eastAsia"/>
-          <w:lang w:val="en-US" w:eastAsia="zh-CN"/>
-        </w:rPr>
-      </w:pPr>
-      <w:r>
-        <w:rPr>
-          <w:rFonts w:hint="eastAsia"/>
-          <w:lang w:val="en-US" w:eastAsia="zh-CN"/>
-        </w:rPr>
-        <w:t>Louis: 我吃完了，你自己吃吧我走了</w:t>
-      </w:r>
-    </w:p>
-    <w:p>
-      <w:pPr>
-        <w:spacing w:line="240" w:lineRule="auto"/>
-        <w:rPr>
-          <w:rFonts w:hint="eastAsia"/>
-          <w:lang w:val="en-US" w:eastAsia="zh-CN"/>
-        </w:rPr>
-      </w:pPr>
-    </w:p>
-    <w:p>
-      <w:pPr>
-        <w:spacing w:line="240" w:lineRule="auto"/>
-        <w:rPr>
-          <w:rFonts w:hint="default"/>
-          <w:lang w:val="en-US" w:eastAsia="zh-CN"/>
-        </w:rPr>
-      </w:pPr>
-      <w:r>
-        <w:rPr>
-          <w:rFonts w:hint="eastAsia"/>
-          <w:lang w:val="en-US" w:eastAsia="zh-CN"/>
-        </w:rPr>
-        <w:t>比如...</w:t>
-      </w:r>
-    </w:p>
-    <w:p>
-      <w:pPr>
-        <w:spacing w:line="240" w:lineRule="auto"/>
-        <w:rPr>
-          <w:rFonts w:hint="eastAsia"/>
-          <w:lang w:val="en-US" w:eastAsia="zh-CN"/>
-        </w:rPr>
-      </w:pPr>
-    </w:p>
-    <w:p>
-      <w:pPr>
-        <w:spacing w:line="240" w:lineRule="auto"/>
-        <w:rPr>
-          <w:rFonts w:hint="eastAsia"/>
-          <w:lang w:val="en-US" w:eastAsia="zh-CN"/>
-        </w:rPr>
-      </w:pPr>
-      <w:r>
-        <w:rPr>
-          <w:rFonts w:hint="eastAsia"/>
-          <w:lang w:val="en-US" w:eastAsia="zh-CN"/>
-        </w:rPr>
-        <w:t>Neo: 等巴士回家吗？上车我载你回家</w:t>
-      </w:r>
-    </w:p>
-    <w:p>
-      <w:pPr>
-        <w:spacing w:line="240" w:lineRule="auto"/>
-        <w:rPr>
-          <w:rFonts w:hint="eastAsia"/>
-          <w:lang w:val="en-US" w:eastAsia="zh-CN"/>
-        </w:rPr>
-      </w:pPr>
-    </w:p>
-    <w:p>
-      <w:pPr>
-        <w:spacing w:line="240" w:lineRule="auto"/>
-        <w:rPr>
-          <w:rFonts w:hint="default"/>
-          <w:lang w:val="en-US" w:eastAsia="zh-CN"/>
-        </w:rPr>
-      </w:pPr>
-      <w:r>
-        <w:rPr>
-          <w:rFonts w:hint="eastAsia"/>
-          <w:lang w:val="en-US" w:eastAsia="zh-CN"/>
-        </w:rPr>
-        <w:t>Neo: 绝对不收你一分钱</w:t>
-      </w:r>
-    </w:p>
-    <w:p>
-      <w:pPr>
-        <w:spacing w:line="240" w:lineRule="auto"/>
-        <w:rPr>
-          <w:rFonts w:hint="eastAsia"/>
-          <w:lang w:val="en-US" w:eastAsia="zh-CN"/>
-        </w:rPr>
-      </w:pPr>
-    </w:p>
-    <w:p>
-      <w:pPr>
-        <w:spacing w:line="240" w:lineRule="auto"/>
-        <w:rPr>
-          <w:rFonts w:hint="eastAsia"/>
-          <w:lang w:val="en-US" w:eastAsia="zh-CN"/>
-        </w:rPr>
-      </w:pPr>
-      <w:r>
-        <w:rPr>
-          <w:rFonts w:hint="eastAsia"/>
-          <w:lang w:val="en-US" w:eastAsia="zh-CN"/>
-        </w:rPr>
-        <w:t>Louis: 不用了，我在等我哥。</w:t>
-      </w:r>
-    </w:p>
-    <w:p>
-      <w:pPr>
-        <w:spacing w:line="240" w:lineRule="auto"/>
-        <w:rPr>
-          <w:rFonts w:hint="eastAsia"/>
-          <w:lang w:val="en-US" w:eastAsia="zh-CN"/>
-        </w:rPr>
-      </w:pPr>
-    </w:p>
-    <w:p>
-      <w:pPr>
-        <w:spacing w:line="240" w:lineRule="auto"/>
-        <w:rPr>
-          <w:rFonts w:hint="eastAsia"/>
-          <w:lang w:val="en-US" w:eastAsia="zh-CN"/>
-        </w:rPr>
-      </w:pPr>
-      <w:r>
-        <w:rPr>
-          <w:rFonts w:hint="eastAsia"/>
-          <w:lang w:val="en-US" w:eastAsia="zh-CN"/>
-        </w:rPr>
-        <w:t>比如...</w:t>
-      </w:r>
-    </w:p>
-    <w:p>
-      <w:pPr>
-        <w:spacing w:line="240" w:lineRule="auto"/>
-        <w:rPr>
-          <w:rFonts w:hint="eastAsia"/>
-          <w:lang w:val="en-US" w:eastAsia="zh-CN"/>
-        </w:rPr>
-      </w:pPr>
-    </w:p>
-    <w:p>
-      <w:pPr>
-        <w:spacing w:line="240" w:lineRule="auto"/>
-        <w:rPr>
-          <w:rFonts w:hint="eastAsia"/>
-          <w:lang w:val="en-US" w:eastAsia="zh-CN"/>
-        </w:rPr>
-      </w:pPr>
-      <w:r>
-        <w:rPr>
-          <w:rFonts w:hint="eastAsia"/>
-          <w:lang w:val="en-US" w:eastAsia="zh-CN"/>
-        </w:rPr>
-        <w:t>Neo: 你接下来没课了吧？</w:t>
-      </w:r>
-    </w:p>
-    <w:p>
-      <w:pPr>
-        <w:spacing w:line="240" w:lineRule="auto"/>
-        <w:rPr>
-          <w:rFonts w:hint="eastAsia"/>
-          <w:lang w:val="en-US" w:eastAsia="zh-CN"/>
-        </w:rPr>
-      </w:pPr>
-    </w:p>
-    <w:p>
-      <w:pPr>
-        <w:spacing w:line="240" w:lineRule="auto"/>
-        <w:rPr>
-          <w:rFonts w:hint="eastAsia"/>
-          <w:lang w:val="en-US" w:eastAsia="zh-CN"/>
-        </w:rPr>
-      </w:pPr>
-      <w:r>
-        <w:rPr>
-          <w:rFonts w:hint="eastAsia"/>
-          <w:lang w:val="en-US" w:eastAsia="zh-CN"/>
-        </w:rPr>
-        <w:t>Neo: 本来约了我弟去看电影的，但他临时有事，要不你陪我去看吧</w:t>
-      </w:r>
-    </w:p>
-    <w:p>
-      <w:pPr>
-        <w:spacing w:line="240" w:lineRule="auto"/>
-        <w:rPr>
-          <w:rFonts w:hint="eastAsia"/>
-          <w:lang w:val="en-US" w:eastAsia="zh-CN"/>
-        </w:rPr>
-      </w:pPr>
-    </w:p>
-    <w:p>
-      <w:pPr>
-        <w:spacing w:line="240" w:lineRule="auto"/>
-        <w:rPr>
-          <w:rFonts w:hint="default"/>
-          <w:lang w:val="en-US" w:eastAsia="zh-CN"/>
-        </w:rPr>
-      </w:pPr>
-      <w:r>
-        <w:rPr>
-          <w:rFonts w:hint="eastAsia"/>
-          <w:lang w:val="en-US" w:eastAsia="zh-CN"/>
-        </w:rPr>
-        <w:t>Neo: 要是你不去的话这个票就浪费了</w:t>
-      </w:r>
-    </w:p>
-    <w:p>
-      <w:pPr>
-        <w:spacing w:line="240" w:lineRule="auto"/>
-        <w:rPr>
-          <w:rFonts w:hint="eastAsia"/>
-          <w:lang w:val="en-US" w:eastAsia="zh-CN"/>
-        </w:rPr>
-      </w:pPr>
-    </w:p>
-    <w:p>
-      <w:pPr>
-        <w:spacing w:line="240" w:lineRule="auto"/>
-        <w:rPr>
-          <w:rFonts w:hint="eastAsia"/>
-          <w:lang w:val="en-US" w:eastAsia="zh-CN"/>
-        </w:rPr>
-      </w:pPr>
-      <w:r>
-        <w:rPr>
-          <w:rFonts w:hint="eastAsia"/>
-          <w:lang w:val="en-US" w:eastAsia="zh-CN"/>
-        </w:rPr>
-        <w:t>Louis: 今天下课后好像也没事，行吧</w:t>
-      </w:r>
-    </w:p>
-    <w:p>
-      <w:pPr>
-        <w:spacing w:line="240" w:lineRule="auto"/>
-        <w:rPr>
-          <w:rFonts w:hint="eastAsia"/>
-          <w:lang w:val="en-US" w:eastAsia="zh-CN"/>
-        </w:rPr>
-      </w:pPr>
-    </w:p>
-    <w:p>
-      <w:pPr>
-        <w:spacing w:line="240" w:lineRule="auto"/>
-        <w:rPr>
-          <w:rFonts w:hint="default"/>
-          <w:b/>
-          <w:bCs/>
-          <w:lang w:val="en-US" w:eastAsia="zh-CN"/>
-        </w:rPr>
-      </w:pPr>
-      <w:r>
-        <w:rPr>
-          <w:rFonts w:hint="eastAsia"/>
-          <w:b/>
-          <w:bCs/>
-          <w:lang w:val="en-US" w:eastAsia="zh-CN"/>
-        </w:rPr>
-        <w:t>商场</w:t>
-      </w:r>
-    </w:p>
-    <w:p>
-      <w:pPr>
-        <w:spacing w:line="240" w:lineRule="auto"/>
-        <w:rPr>
-          <w:rFonts w:hint="eastAsia"/>
-          <w:lang w:val="en-US" w:eastAsia="zh-CN"/>
-        </w:rPr>
-      </w:pPr>
-    </w:p>
-    <w:p>
-      <w:pPr>
-        <w:spacing w:line="240" w:lineRule="auto"/>
-        <w:rPr>
-          <w:rFonts w:hint="eastAsia"/>
-          <w:b w:val="0"/>
-          <w:bCs w:val="0"/>
-          <w:lang w:val="en-US" w:eastAsia="zh-CN"/>
-        </w:rPr>
-      </w:pPr>
-      <w:r>
-        <w:rPr>
-          <w:rFonts w:hint="eastAsia"/>
-          <w:b w:val="0"/>
-          <w:bCs w:val="0"/>
-          <w:lang w:val="en-US" w:eastAsia="zh-CN"/>
-        </w:rPr>
-        <w:t>看完电影之后</w:t>
-      </w:r>
-    </w:p>
-    <w:p>
-      <w:pPr>
-        <w:spacing w:line="240" w:lineRule="auto"/>
-        <w:rPr>
-          <w:rFonts w:hint="eastAsia"/>
-          <w:b w:val="0"/>
-          <w:bCs w:val="0"/>
-          <w:lang w:val="en-US" w:eastAsia="zh-CN"/>
-        </w:rPr>
-      </w:pPr>
-    </w:p>
-    <w:p>
-      <w:pPr>
-        <w:spacing w:line="240" w:lineRule="auto"/>
-        <w:rPr>
-          <w:rFonts w:hint="eastAsia"/>
-          <w:b w:val="0"/>
-          <w:bCs w:val="0"/>
-          <w:lang w:val="en-US" w:eastAsia="zh-CN"/>
-        </w:rPr>
-      </w:pPr>
-      <w:r>
-        <w:rPr>
-          <w:rFonts w:hint="eastAsia"/>
-          <w:b w:val="0"/>
-          <w:bCs w:val="0"/>
-          <w:lang w:val="en-US" w:eastAsia="zh-CN"/>
-        </w:rPr>
-        <w:t>Neo: 你要先吃饭还是逛逛街</w:t>
-      </w:r>
     </w:p>
     <w:p>
       <w:pPr>
@@ -6279,6 +5343,1581 @@
         <w:spacing w:line="240" w:lineRule="auto"/>
         <w:rPr>
           <w:rFonts w:hint="default"/>
+          <w:lang w:val="en-US" w:eastAsia="zh-CN"/>
+        </w:rPr>
+      </w:pPr>
+      <w:r>
+        <w:rPr>
+          <w:rFonts w:hint="eastAsia"/>
+          <w:lang w:val="en-US" w:eastAsia="zh-CN"/>
+        </w:rPr>
+        <w:t>Neo: 呐 还你</w:t>
+      </w:r>
+    </w:p>
+    <w:p>
+      <w:pPr>
+        <w:numPr>
+          <w:ilvl w:val="0"/>
+          <w:numId w:val="0"/>
+        </w:numPr>
+        <w:spacing w:line="240" w:lineRule="auto"/>
+        <w:rPr>
+          <w:rFonts w:hint="eastAsia"/>
+          <w:lang w:val="en-US" w:eastAsia="zh-CN"/>
+        </w:rPr>
+      </w:pPr>
+    </w:p>
+    <w:p>
+      <w:pPr>
+        <w:numPr>
+          <w:ilvl w:val="0"/>
+          <w:numId w:val="0"/>
+        </w:numPr>
+        <w:spacing w:line="240" w:lineRule="auto"/>
+        <w:rPr>
+          <w:rFonts w:hint="default"/>
+          <w:lang w:val="en-US" w:eastAsia="zh-CN"/>
+        </w:rPr>
+      </w:pPr>
+      <w:r>
+        <w:rPr>
+          <w:rFonts w:hint="eastAsia"/>
+          <w:lang w:val="en-US" w:eastAsia="zh-CN"/>
+        </w:rPr>
+        <w:t>Neo: 去上课吧，你上课时间快到了</w:t>
+      </w:r>
+    </w:p>
+    <w:p>
+      <w:pPr>
+        <w:spacing w:line="240" w:lineRule="auto"/>
+        <w:ind w:firstLine="180"/>
+        <w:rPr>
+          <w:rFonts w:hint="default"/>
+          <w:lang w:val="en-US" w:eastAsia="zh-CN"/>
+        </w:rPr>
+      </w:pPr>
+    </w:p>
+    <w:p>
+      <w:pPr>
+        <w:spacing w:line="240" w:lineRule="auto"/>
+        <w:rPr>
+          <w:rFonts w:hint="default"/>
+          <w:lang w:val="en-US" w:eastAsia="zh-CN"/>
+        </w:rPr>
+      </w:pPr>
+      <w:r>
+        <w:rPr>
+          <w:rFonts w:hint="default"/>
+          <w:lang w:val="en-US" w:eastAsia="zh-CN"/>
+        </w:rPr>
+        <w:t>louis: 不对</w:t>
+      </w:r>
+    </w:p>
+    <w:p>
+      <w:pPr>
+        <w:spacing w:line="240" w:lineRule="auto"/>
+        <w:rPr>
+          <w:rFonts w:hint="default"/>
+          <w:lang w:val="en-US" w:eastAsia="zh-CN"/>
+        </w:rPr>
+      </w:pPr>
+    </w:p>
+    <w:p>
+      <w:pPr>
+        <w:spacing w:line="240" w:lineRule="auto"/>
+        <w:rPr>
+          <w:rFonts w:hint="default"/>
+          <w:lang w:val="en-US" w:eastAsia="zh-CN"/>
+        </w:rPr>
+      </w:pPr>
+      <w:r>
+        <w:rPr>
+          <w:rFonts w:hint="eastAsia"/>
+          <w:lang w:val="en-US" w:eastAsia="zh-CN"/>
+        </w:rPr>
+        <w:t xml:space="preserve">louis: </w:t>
+      </w:r>
+      <w:r>
+        <w:rPr>
+          <w:rFonts w:hint="default"/>
+          <w:lang w:val="en-US" w:eastAsia="zh-CN"/>
+        </w:rPr>
+        <w:t>你怎么知道我的课表？</w:t>
+      </w:r>
+    </w:p>
+    <w:p>
+      <w:pPr>
+        <w:spacing w:line="240" w:lineRule="auto"/>
+        <w:ind w:firstLine="180"/>
+        <w:rPr>
+          <w:rFonts w:hint="default"/>
+          <w:lang w:val="en-US" w:eastAsia="zh-CN"/>
+        </w:rPr>
+      </w:pPr>
+    </w:p>
+    <w:p>
+      <w:pPr>
+        <w:spacing w:line="240" w:lineRule="auto"/>
+        <w:rPr>
+          <w:rFonts w:hint="default"/>
+          <w:lang w:val="en-US" w:eastAsia="zh-CN"/>
+        </w:rPr>
+      </w:pPr>
+      <w:r>
+        <w:rPr>
+          <w:rFonts w:hint="default"/>
+          <w:lang w:val="en-US" w:eastAsia="zh-CN"/>
+        </w:rPr>
+        <w:t>neo: Phuwin是我弟弟。</w:t>
+      </w:r>
+    </w:p>
+    <w:p>
+      <w:pPr>
+        <w:spacing w:line="240" w:lineRule="auto"/>
+        <w:ind w:firstLine="180"/>
+        <w:rPr>
+          <w:rFonts w:hint="default"/>
+          <w:lang w:val="en-US" w:eastAsia="zh-CN"/>
+        </w:rPr>
+      </w:pPr>
+    </w:p>
+    <w:p>
+      <w:pPr>
+        <w:spacing w:line="240" w:lineRule="auto"/>
+        <w:rPr>
+          <w:rFonts w:hint="default"/>
+          <w:lang w:val="en-US" w:eastAsia="zh-CN"/>
+        </w:rPr>
+      </w:pPr>
+      <w:r>
+        <w:rPr>
+          <w:rFonts w:hint="default"/>
+          <w:lang w:val="en-US" w:eastAsia="zh-CN"/>
+        </w:rPr>
+        <w:t>neo: 还有我找你的时候你必须接电话，不然我还会来</w:t>
+      </w:r>
+    </w:p>
+    <w:p>
+      <w:pPr>
+        <w:spacing w:line="240" w:lineRule="auto"/>
+        <w:ind w:firstLine="180"/>
+        <w:rPr>
+          <w:rFonts w:hint="default"/>
+          <w:lang w:val="en-US" w:eastAsia="zh-CN"/>
+        </w:rPr>
+      </w:pPr>
+    </w:p>
+    <w:p>
+      <w:pPr>
+        <w:spacing w:line="240" w:lineRule="auto"/>
+        <w:rPr>
+          <w:rFonts w:hint="default"/>
+          <w:lang w:val="en-US" w:eastAsia="zh-CN"/>
+        </w:rPr>
+      </w:pPr>
+      <w:r>
+        <w:rPr>
+          <w:rFonts w:hint="default"/>
+          <w:lang w:val="en-US" w:eastAsia="zh-CN"/>
+        </w:rPr>
+        <w:t>neo: 你不想让Pond担心吧。</w:t>
+      </w:r>
+    </w:p>
+    <w:p>
+      <w:pPr>
+        <w:spacing w:line="240" w:lineRule="auto"/>
+        <w:ind w:firstLine="180"/>
+        <w:rPr>
+          <w:rFonts w:hint="default"/>
+          <w:lang w:val="en-US" w:eastAsia="zh-CN"/>
+        </w:rPr>
+      </w:pPr>
+    </w:p>
+    <w:p>
+      <w:pPr>
+        <w:spacing w:line="240" w:lineRule="auto"/>
+        <w:rPr>
+          <w:rFonts w:hint="eastAsia"/>
+          <w:lang w:val="en-US" w:eastAsia="zh-CN"/>
+        </w:rPr>
+      </w:pPr>
+      <w:r>
+        <w:rPr>
+          <w:rFonts w:hint="default"/>
+          <w:lang w:val="en-US" w:eastAsia="zh-CN"/>
+        </w:rPr>
+        <w:t xml:space="preserve">louis: </w:t>
+      </w:r>
+      <w:r>
+        <w:rPr>
+          <w:rFonts w:hint="eastAsia"/>
+          <w:lang w:val="en-US" w:eastAsia="zh-CN"/>
+        </w:rPr>
+        <w:t>你为什么要找我</w:t>
+      </w:r>
+    </w:p>
+    <w:p>
+      <w:pPr>
+        <w:spacing w:line="240" w:lineRule="auto"/>
+        <w:rPr>
+          <w:rFonts w:hint="eastAsia"/>
+          <w:lang w:val="en-US" w:eastAsia="zh-CN"/>
+        </w:rPr>
+      </w:pPr>
+    </w:p>
+    <w:p>
+      <w:pPr>
+        <w:spacing w:line="240" w:lineRule="auto"/>
+        <w:rPr>
+          <w:rFonts w:hint="eastAsia"/>
+          <w:lang w:val="en-US" w:eastAsia="zh-CN"/>
+        </w:rPr>
+      </w:pPr>
+      <w:r>
+        <w:rPr>
+          <w:rFonts w:hint="eastAsia"/>
+          <w:lang w:val="en-US" w:eastAsia="zh-CN"/>
+        </w:rPr>
+        <w:t>louis: 你不是说了没有喜欢我吗</w:t>
+      </w:r>
+    </w:p>
+    <w:p>
+      <w:pPr>
+        <w:spacing w:line="240" w:lineRule="auto"/>
+        <w:rPr>
+          <w:rFonts w:hint="eastAsia"/>
+          <w:lang w:val="en-US" w:eastAsia="zh-CN"/>
+        </w:rPr>
+      </w:pPr>
+    </w:p>
+    <w:p>
+      <w:pPr>
+        <w:spacing w:line="240" w:lineRule="auto"/>
+        <w:rPr>
+          <w:rFonts w:hint="default"/>
+          <w:lang w:val="en-US" w:eastAsia="zh-CN"/>
+        </w:rPr>
+      </w:pPr>
+      <w:r>
+        <w:rPr>
+          <w:rFonts w:hint="eastAsia"/>
+          <w:lang w:val="en-US" w:eastAsia="zh-CN"/>
+        </w:rPr>
+        <w:t>louis: 那我们应该当陌生人就好</w:t>
+      </w:r>
+    </w:p>
+    <w:p>
+      <w:pPr>
+        <w:spacing w:line="240" w:lineRule="auto"/>
+        <w:ind w:firstLine="180"/>
+        <w:rPr>
+          <w:rFonts w:hint="default"/>
+          <w:lang w:val="en-US" w:eastAsia="zh-CN"/>
+        </w:rPr>
+      </w:pPr>
+    </w:p>
+    <w:p>
+      <w:pPr>
+        <w:spacing w:line="240" w:lineRule="auto"/>
+        <w:rPr>
+          <w:rFonts w:hint="default"/>
+          <w:lang w:val="en-US" w:eastAsia="zh-CN"/>
+        </w:rPr>
+      </w:pPr>
+      <w:r>
+        <w:rPr>
+          <w:rFonts w:hint="default"/>
+          <w:lang w:val="en-US" w:eastAsia="zh-CN"/>
+        </w:rPr>
+        <w:t>Neo把Louis压在书架上，亲了上去</w:t>
+      </w:r>
+    </w:p>
+    <w:p>
+      <w:pPr>
+        <w:spacing w:line="240" w:lineRule="auto"/>
+        <w:ind w:firstLine="180"/>
+        <w:rPr>
+          <w:rFonts w:hint="default"/>
+          <w:lang w:val="en-US" w:eastAsia="zh-CN"/>
+        </w:rPr>
+      </w:pPr>
+    </w:p>
+    <w:p>
+      <w:pPr>
+        <w:spacing w:line="240" w:lineRule="auto"/>
+        <w:rPr>
+          <w:rFonts w:hint="default"/>
+          <w:lang w:val="en-US" w:eastAsia="zh-CN"/>
+        </w:rPr>
+      </w:pPr>
+      <w:r>
+        <w:rPr>
+          <w:rFonts w:hint="default"/>
+          <w:lang w:val="en-US" w:eastAsia="zh-CN"/>
+        </w:rPr>
+        <w:t>味道是草莓味的果冻，又香又甜，这样想着还吸了一下</w:t>
+      </w:r>
+    </w:p>
+    <w:p>
+      <w:pPr>
+        <w:spacing w:line="240" w:lineRule="auto"/>
+        <w:ind w:firstLine="180"/>
+        <w:rPr>
+          <w:rFonts w:hint="default"/>
+          <w:lang w:val="en-US" w:eastAsia="zh-CN"/>
+        </w:rPr>
+      </w:pPr>
+    </w:p>
+    <w:p>
+      <w:pPr>
+        <w:spacing w:line="240" w:lineRule="auto"/>
+        <w:rPr>
+          <w:rFonts w:hint="default"/>
+          <w:lang w:val="en-US" w:eastAsia="zh-CN"/>
+        </w:rPr>
+      </w:pPr>
+      <w:r>
+        <w:rPr>
+          <w:rFonts w:hint="default"/>
+          <w:lang w:val="en-US" w:eastAsia="zh-CN"/>
+        </w:rPr>
+        <w:t>neo: 你要是不听话，下次被我逮住，可就不只如此了。</w:t>
+      </w:r>
+    </w:p>
+    <w:p>
+      <w:pPr>
+        <w:spacing w:line="240" w:lineRule="auto"/>
+        <w:ind w:firstLine="180"/>
+        <w:rPr>
+          <w:rFonts w:hint="default"/>
+          <w:lang w:val="en-US" w:eastAsia="zh-CN"/>
+        </w:rPr>
+      </w:pPr>
+    </w:p>
+    <w:p>
+      <w:pPr>
+        <w:spacing w:line="240" w:lineRule="auto"/>
+        <w:rPr>
+          <w:rFonts w:hint="default"/>
+          <w:lang w:val="en-US" w:eastAsia="zh-CN"/>
+        </w:rPr>
+      </w:pPr>
+      <w:r>
+        <w:rPr>
+          <w:rFonts w:hint="default"/>
+          <w:lang w:val="en-US" w:eastAsia="zh-CN"/>
+        </w:rPr>
+        <w:t>说完捏了捏Louis肉肉的脸颊</w:t>
+      </w:r>
+    </w:p>
+    <w:p>
+      <w:pPr>
+        <w:spacing w:line="240" w:lineRule="auto"/>
+        <w:ind w:firstLine="180"/>
+        <w:rPr>
+          <w:rFonts w:hint="default"/>
+          <w:lang w:val="en-US" w:eastAsia="zh-CN"/>
+        </w:rPr>
+      </w:pPr>
+    </w:p>
+    <w:p>
+      <w:pPr>
+        <w:spacing w:line="240" w:lineRule="auto"/>
+        <w:rPr>
+          <w:rFonts w:hint="default"/>
+          <w:lang w:val="en-US" w:eastAsia="zh-CN"/>
+        </w:rPr>
+      </w:pPr>
+      <w:r>
+        <w:rPr>
+          <w:rFonts w:hint="default"/>
+          <w:lang w:val="en-US" w:eastAsia="zh-CN"/>
+        </w:rPr>
+        <w:t>neo: 走了，记得回我消息还有接我电话</w:t>
+      </w:r>
+    </w:p>
+    <w:p>
+      <w:pPr>
+        <w:spacing w:line="240" w:lineRule="auto"/>
+        <w:ind w:firstLine="180"/>
+        <w:rPr>
+          <w:rFonts w:hint="default"/>
+          <w:lang w:val="en-US" w:eastAsia="zh-CN"/>
+        </w:rPr>
+      </w:pPr>
+    </w:p>
+    <w:p>
+      <w:pPr>
+        <w:spacing w:line="240" w:lineRule="auto"/>
+        <w:rPr>
+          <w:rFonts w:hint="default"/>
+          <w:lang w:val="en-US" w:eastAsia="zh-CN"/>
+        </w:rPr>
+      </w:pPr>
+      <w:r>
+        <w:rPr>
+          <w:rFonts w:hint="default"/>
+          <w:lang w:val="en-US" w:eastAsia="zh-CN"/>
+        </w:rPr>
+        <w:t>说着Neo就走了</w:t>
+      </w:r>
+    </w:p>
+    <w:p>
+      <w:pPr>
+        <w:spacing w:line="240" w:lineRule="auto"/>
+        <w:ind w:firstLine="180"/>
+        <w:rPr>
+          <w:rFonts w:hint="default"/>
+          <w:lang w:val="en-US" w:eastAsia="zh-CN"/>
+        </w:rPr>
+      </w:pPr>
+    </w:p>
+    <w:p>
+      <w:pPr>
+        <w:spacing w:line="240" w:lineRule="auto"/>
+        <w:rPr>
+          <w:rFonts w:hint="default"/>
+          <w:b/>
+          <w:bCs/>
+          <w:lang w:val="en-US" w:eastAsia="zh-CN"/>
+        </w:rPr>
+      </w:pPr>
+      <w:r>
+        <w:rPr>
+          <w:rFonts w:hint="default"/>
+          <w:b/>
+          <w:bCs/>
+          <w:lang w:val="en-US" w:eastAsia="zh-CN"/>
+        </w:rPr>
+        <w:t>Neo家里</w:t>
+      </w:r>
+    </w:p>
+    <w:p>
+      <w:pPr>
+        <w:spacing w:line="240" w:lineRule="auto"/>
+        <w:ind w:firstLine="180"/>
+        <w:rPr>
+          <w:rFonts w:hint="default"/>
+          <w:lang w:val="en-US" w:eastAsia="zh-CN"/>
+        </w:rPr>
+      </w:pPr>
+    </w:p>
+    <w:p>
+      <w:pPr>
+        <w:spacing w:line="240" w:lineRule="auto"/>
+        <w:rPr>
+          <w:rFonts w:hint="default"/>
+          <w:lang w:val="en-US" w:eastAsia="zh-CN"/>
+        </w:rPr>
+      </w:pPr>
+      <w:r>
+        <w:rPr>
+          <w:rFonts w:hint="default"/>
+          <w:lang w:val="en-US" w:eastAsia="zh-CN"/>
+        </w:rPr>
+        <w:t>Neo有了联系方式后，就开始不断的发消息给Louis</w:t>
+      </w:r>
+    </w:p>
+    <w:p>
+      <w:pPr>
+        <w:spacing w:line="240" w:lineRule="auto"/>
+        <w:ind w:firstLine="180"/>
+        <w:rPr>
+          <w:rFonts w:hint="default"/>
+          <w:lang w:val="en-US" w:eastAsia="zh-CN"/>
+        </w:rPr>
+      </w:pPr>
+    </w:p>
+    <w:p>
+      <w:pPr>
+        <w:spacing w:line="240" w:lineRule="auto"/>
+        <w:rPr>
+          <w:rFonts w:hint="default"/>
+          <w:lang w:val="en-US" w:eastAsia="zh-CN"/>
+        </w:rPr>
+      </w:pPr>
+      <w:r>
+        <w:rPr>
+          <w:rFonts w:hint="default"/>
+          <w:lang w:val="en-US" w:eastAsia="zh-CN"/>
+        </w:rPr>
+        <w:t>neo: 在吗？</w:t>
+      </w:r>
+    </w:p>
+    <w:p>
+      <w:pPr>
+        <w:spacing w:line="240" w:lineRule="auto"/>
+        <w:ind w:firstLine="180"/>
+        <w:rPr>
+          <w:rFonts w:hint="default"/>
+          <w:lang w:val="en-US" w:eastAsia="zh-CN"/>
+        </w:rPr>
+      </w:pPr>
+    </w:p>
+    <w:p>
+      <w:pPr>
+        <w:spacing w:line="240" w:lineRule="auto"/>
+        <w:rPr>
+          <w:rFonts w:hint="default"/>
+          <w:lang w:val="en-US" w:eastAsia="zh-CN"/>
+        </w:rPr>
+      </w:pPr>
+      <w:r>
+        <w:rPr>
+          <w:rFonts w:hint="default"/>
+          <w:lang w:val="en-US" w:eastAsia="zh-CN"/>
+        </w:rPr>
+        <w:t>neo: Louis？</w:t>
+      </w:r>
+    </w:p>
+    <w:p>
+      <w:pPr>
+        <w:spacing w:line="240" w:lineRule="auto"/>
+        <w:ind w:firstLine="180"/>
+        <w:rPr>
+          <w:rFonts w:hint="default"/>
+          <w:lang w:val="en-US" w:eastAsia="zh-CN"/>
+        </w:rPr>
+      </w:pPr>
+    </w:p>
+    <w:p>
+      <w:pPr>
+        <w:spacing w:line="240" w:lineRule="auto"/>
+        <w:rPr>
+          <w:rFonts w:hint="default"/>
+          <w:lang w:val="en-US" w:eastAsia="zh-CN"/>
+        </w:rPr>
+      </w:pPr>
+      <w:r>
+        <w:rPr>
+          <w:rFonts w:hint="default"/>
+          <w:lang w:val="en-US" w:eastAsia="zh-CN"/>
+        </w:rPr>
+        <w:t>neo: 不是让你一定要回我消息吗</w:t>
+      </w:r>
+    </w:p>
+    <w:p>
+      <w:pPr>
+        <w:spacing w:line="240" w:lineRule="auto"/>
+        <w:ind w:firstLine="180"/>
+        <w:rPr>
+          <w:rFonts w:hint="default"/>
+          <w:lang w:val="en-US" w:eastAsia="zh-CN"/>
+        </w:rPr>
+      </w:pPr>
+    </w:p>
+    <w:p>
+      <w:pPr>
+        <w:spacing w:line="240" w:lineRule="auto"/>
+        <w:rPr>
+          <w:rFonts w:hint="default"/>
+          <w:lang w:val="en-US" w:eastAsia="zh-CN"/>
+        </w:rPr>
+      </w:pPr>
+      <w:r>
+        <w:rPr>
+          <w:rFonts w:hint="default"/>
+          <w:lang w:val="en-US" w:eastAsia="zh-CN"/>
+        </w:rPr>
+        <w:t>neo: 再不回我的话...</w:t>
+      </w:r>
+    </w:p>
+    <w:p>
+      <w:pPr>
+        <w:spacing w:line="240" w:lineRule="auto"/>
+        <w:ind w:firstLine="180"/>
+        <w:rPr>
+          <w:rFonts w:hint="default"/>
+          <w:lang w:val="en-US" w:eastAsia="zh-CN"/>
+        </w:rPr>
+      </w:pPr>
+    </w:p>
+    <w:p>
+      <w:pPr>
+        <w:spacing w:line="240" w:lineRule="auto"/>
+        <w:rPr>
+          <w:rFonts w:hint="default"/>
+          <w:lang w:val="en-US" w:eastAsia="zh-CN"/>
+        </w:rPr>
+      </w:pPr>
+      <w:r>
+        <w:rPr>
+          <w:rFonts w:hint="default"/>
+          <w:lang w:val="en-US" w:eastAsia="zh-CN"/>
+        </w:rPr>
+        <w:t>neo: 我告诉你哥了</w:t>
+      </w:r>
+    </w:p>
+    <w:p>
+      <w:pPr>
+        <w:spacing w:line="240" w:lineRule="auto"/>
+        <w:ind w:firstLine="180"/>
+        <w:rPr>
+          <w:rFonts w:hint="default"/>
+          <w:lang w:val="en-US" w:eastAsia="zh-CN"/>
+        </w:rPr>
+      </w:pPr>
+    </w:p>
+    <w:p>
+      <w:pPr>
+        <w:spacing w:line="240" w:lineRule="auto"/>
+        <w:rPr>
+          <w:rFonts w:hint="default"/>
+          <w:lang w:val="en-US" w:eastAsia="zh-CN"/>
+        </w:rPr>
+      </w:pPr>
+      <w:r>
+        <w:rPr>
+          <w:rFonts w:hint="default"/>
+          <w:lang w:val="en-US" w:eastAsia="zh-CN"/>
+        </w:rPr>
+        <w:t>neo: 还不回吗</w:t>
+      </w:r>
+    </w:p>
+    <w:p>
+      <w:pPr>
+        <w:spacing w:line="240" w:lineRule="auto"/>
+        <w:ind w:firstLine="180"/>
+        <w:rPr>
+          <w:rFonts w:hint="default"/>
+          <w:lang w:val="en-US" w:eastAsia="zh-CN"/>
+        </w:rPr>
+      </w:pPr>
+    </w:p>
+    <w:p>
+      <w:pPr>
+        <w:spacing w:line="240" w:lineRule="auto"/>
+        <w:rPr>
+          <w:rFonts w:hint="default"/>
+          <w:lang w:val="en-US" w:eastAsia="zh-CN"/>
+        </w:rPr>
+      </w:pPr>
+      <w:r>
+        <w:rPr>
+          <w:rFonts w:hint="default"/>
+          <w:lang w:val="en-US" w:eastAsia="zh-CN"/>
+        </w:rPr>
+        <w:t>neo: 那我给你哥打电话</w:t>
+      </w:r>
+    </w:p>
+    <w:p>
+      <w:pPr>
+        <w:spacing w:line="240" w:lineRule="auto"/>
+        <w:ind w:firstLine="180"/>
+        <w:rPr>
+          <w:rFonts w:hint="default"/>
+          <w:lang w:val="en-US" w:eastAsia="zh-CN"/>
+        </w:rPr>
+      </w:pPr>
+    </w:p>
+    <w:p>
+      <w:pPr>
+        <w:spacing w:line="240" w:lineRule="auto"/>
+        <w:rPr>
+          <w:rFonts w:hint="default"/>
+          <w:lang w:val="en-US" w:eastAsia="zh-CN"/>
+        </w:rPr>
+      </w:pPr>
+      <w:r>
+        <w:rPr>
+          <w:rFonts w:hint="default"/>
+          <w:lang w:val="en-US" w:eastAsia="zh-CN"/>
+        </w:rPr>
+        <w:t>neo: 就说我们除了睡了还...</w:t>
+      </w:r>
+    </w:p>
+    <w:p>
+      <w:pPr>
+        <w:spacing w:line="240" w:lineRule="auto"/>
+        <w:ind w:firstLine="180"/>
+        <w:rPr>
+          <w:rFonts w:hint="default"/>
+          <w:lang w:val="en-US" w:eastAsia="zh-CN"/>
+        </w:rPr>
+      </w:pPr>
+    </w:p>
+    <w:p>
+      <w:pPr>
+        <w:spacing w:line="240" w:lineRule="auto"/>
+        <w:rPr>
+          <w:rFonts w:hint="default"/>
+          <w:lang w:val="en-US" w:eastAsia="zh-CN"/>
+        </w:rPr>
+      </w:pPr>
+      <w:r>
+        <w:rPr>
+          <w:rFonts w:hint="default"/>
+          <w:lang w:val="en-US" w:eastAsia="zh-CN"/>
+        </w:rPr>
+        <w:t>Neo还在编辑消息，Louis电话就打了进来</w:t>
+      </w:r>
+    </w:p>
+    <w:p>
+      <w:pPr>
+        <w:spacing w:line="240" w:lineRule="auto"/>
+        <w:ind w:firstLine="180"/>
+        <w:rPr>
+          <w:rFonts w:hint="default"/>
+          <w:lang w:val="en-US" w:eastAsia="zh-CN"/>
+        </w:rPr>
+      </w:pPr>
+    </w:p>
+    <w:p>
+      <w:pPr>
+        <w:spacing w:line="240" w:lineRule="auto"/>
+        <w:rPr>
+          <w:rFonts w:hint="default"/>
+          <w:lang w:val="en-US" w:eastAsia="zh-CN"/>
+        </w:rPr>
+      </w:pPr>
+      <w:r>
+        <w:rPr>
+          <w:rFonts w:hint="default"/>
+          <w:lang w:val="en-US" w:eastAsia="zh-CN"/>
+        </w:rPr>
+        <w:t>louis: 你到底想</w:t>
+      </w:r>
+      <w:r>
+        <w:rPr>
+          <w:rFonts w:hint="eastAsia"/>
+          <w:lang w:val="en-US" w:eastAsia="zh-CN"/>
+        </w:rPr>
+        <w:t>干嘛</w:t>
+      </w:r>
+      <w:r>
+        <w:rPr>
+          <w:rFonts w:hint="default"/>
+          <w:lang w:val="en-US" w:eastAsia="zh-CN"/>
+        </w:rPr>
+        <w:t>？我们</w:t>
+      </w:r>
+      <w:r>
+        <w:rPr>
+          <w:rFonts w:hint="eastAsia"/>
+          <w:lang w:val="en-US" w:eastAsia="zh-CN"/>
+        </w:rPr>
+        <w:t>明明</w:t>
+      </w:r>
+      <w:r>
+        <w:rPr>
+          <w:rFonts w:hint="default"/>
+          <w:lang w:val="en-US" w:eastAsia="zh-CN"/>
+        </w:rPr>
+        <w:t>什么关系都没有</w:t>
+      </w:r>
+    </w:p>
+    <w:p>
+      <w:pPr>
+        <w:spacing w:line="240" w:lineRule="auto"/>
+        <w:rPr>
+          <w:rFonts w:hint="default"/>
+          <w:lang w:val="en-US" w:eastAsia="zh-CN"/>
+        </w:rPr>
+      </w:pPr>
+    </w:p>
+    <w:p>
+      <w:pPr>
+        <w:spacing w:line="240" w:lineRule="auto"/>
+        <w:rPr>
+          <w:rFonts w:hint="default"/>
+          <w:lang w:val="en-US" w:eastAsia="zh-CN"/>
+        </w:rPr>
+      </w:pPr>
+      <w:r>
+        <w:rPr>
+          <w:rFonts w:hint="eastAsia"/>
+          <w:lang w:val="en-US" w:eastAsia="zh-CN"/>
+        </w:rPr>
+        <w:t xml:space="preserve">louis: </w:t>
+      </w:r>
+      <w:r>
+        <w:rPr>
+          <w:rFonts w:hint="default"/>
+          <w:lang w:val="en-US" w:eastAsia="zh-CN"/>
+        </w:rPr>
+        <w:t>别打电话给我哥哥，不然我可不会放过你！</w:t>
+      </w:r>
+    </w:p>
+    <w:p>
+      <w:pPr>
+        <w:spacing w:line="240" w:lineRule="auto"/>
+        <w:ind w:firstLine="180"/>
+        <w:rPr>
+          <w:rFonts w:hint="default"/>
+          <w:lang w:val="en-US" w:eastAsia="zh-CN"/>
+        </w:rPr>
+      </w:pPr>
+    </w:p>
+    <w:p>
+      <w:pPr>
+        <w:spacing w:line="240" w:lineRule="auto"/>
+        <w:rPr>
+          <w:rFonts w:hint="default"/>
+          <w:lang w:val="en-US" w:eastAsia="zh-CN"/>
+        </w:rPr>
+      </w:pPr>
+      <w:r>
+        <w:rPr>
+          <w:rFonts w:hint="default"/>
+          <w:lang w:val="en-US" w:eastAsia="zh-CN"/>
+        </w:rPr>
+        <w:t>Neo听着电话里传来软糯的声音，想象对方奶凶奶凶的样子</w:t>
+      </w:r>
+    </w:p>
+    <w:p>
+      <w:pPr>
+        <w:spacing w:line="240" w:lineRule="auto"/>
+        <w:ind w:firstLine="180"/>
+        <w:rPr>
+          <w:rFonts w:hint="default"/>
+          <w:lang w:val="en-US" w:eastAsia="zh-CN"/>
+        </w:rPr>
+      </w:pPr>
+    </w:p>
+    <w:p>
+      <w:pPr>
+        <w:spacing w:line="240" w:lineRule="auto"/>
+        <w:rPr>
+          <w:rFonts w:hint="default"/>
+          <w:lang w:val="en-US" w:eastAsia="zh-CN"/>
+        </w:rPr>
+      </w:pPr>
+      <w:r>
+        <w:rPr>
+          <w:rFonts w:hint="default"/>
+          <w:lang w:val="en-US" w:eastAsia="zh-CN"/>
+        </w:rPr>
+        <w:t>neo: 谁说我们没关系？我们亲过也睡过了。</w:t>
+      </w:r>
+    </w:p>
+    <w:p>
+      <w:pPr>
+        <w:spacing w:line="240" w:lineRule="auto"/>
+        <w:ind w:firstLine="180"/>
+        <w:rPr>
+          <w:rFonts w:hint="default"/>
+          <w:lang w:val="en-US" w:eastAsia="zh-CN"/>
+        </w:rPr>
+      </w:pPr>
+    </w:p>
+    <w:p>
+      <w:pPr>
+        <w:spacing w:line="240" w:lineRule="auto"/>
+        <w:rPr>
+          <w:rFonts w:hint="default"/>
+          <w:lang w:val="en-US" w:eastAsia="zh-CN"/>
+        </w:rPr>
+      </w:pPr>
+      <w:r>
+        <w:rPr>
+          <w:rFonts w:hint="default"/>
+          <w:lang w:val="en-US" w:eastAsia="zh-CN"/>
+        </w:rPr>
+        <w:t>啪的一声，Louis把电话挂掉了</w:t>
+      </w:r>
+    </w:p>
+    <w:p>
+      <w:pPr>
+        <w:spacing w:line="240" w:lineRule="auto"/>
+        <w:ind w:firstLine="180"/>
+        <w:rPr>
+          <w:rFonts w:hint="default"/>
+          <w:lang w:val="en-US" w:eastAsia="zh-CN"/>
+        </w:rPr>
+      </w:pPr>
+    </w:p>
+    <w:p>
+      <w:pPr>
+        <w:spacing w:line="240" w:lineRule="auto"/>
+        <w:rPr>
+          <w:rFonts w:hint="default"/>
+          <w:lang w:val="en-US" w:eastAsia="zh-CN"/>
+        </w:rPr>
+      </w:pPr>
+      <w:r>
+        <w:rPr>
+          <w:rFonts w:hint="default"/>
+          <w:lang w:val="en-US" w:eastAsia="zh-CN"/>
+        </w:rPr>
+        <w:t>neo: 所有我的信息你都要回，记住向我报告每天和谁在一起干了什么，还有不许你和同学过于亲密，特别是男生</w:t>
+      </w:r>
+    </w:p>
+    <w:p>
+      <w:pPr>
+        <w:spacing w:line="240" w:lineRule="auto"/>
+        <w:ind w:firstLine="180"/>
+        <w:rPr>
+          <w:rFonts w:hint="default"/>
+          <w:lang w:val="en-US" w:eastAsia="zh-CN"/>
+        </w:rPr>
+      </w:pPr>
+    </w:p>
+    <w:p>
+      <w:pPr>
+        <w:spacing w:line="240" w:lineRule="auto"/>
+        <w:rPr>
+          <w:rFonts w:hint="default"/>
+          <w:lang w:val="en-US" w:eastAsia="zh-CN"/>
+        </w:rPr>
+      </w:pPr>
+      <w:r>
+        <w:rPr>
+          <w:rFonts w:hint="default"/>
+          <w:lang w:val="en-US" w:eastAsia="zh-CN"/>
+        </w:rPr>
+        <w:t>neo: 回复我！</w:t>
+      </w:r>
+    </w:p>
+    <w:p>
+      <w:pPr>
+        <w:spacing w:line="240" w:lineRule="auto"/>
+        <w:ind w:firstLine="180"/>
+        <w:rPr>
+          <w:rFonts w:hint="default"/>
+          <w:lang w:val="en-US" w:eastAsia="zh-CN"/>
+        </w:rPr>
+      </w:pPr>
+    </w:p>
+    <w:p>
+      <w:pPr>
+        <w:spacing w:line="240" w:lineRule="auto"/>
+        <w:rPr>
+          <w:rFonts w:hint="default"/>
+          <w:lang w:val="en-US" w:eastAsia="zh-CN"/>
+        </w:rPr>
+      </w:pPr>
+      <w:r>
+        <w:rPr>
+          <w:rFonts w:hint="default"/>
+          <w:lang w:val="en-US" w:eastAsia="zh-CN"/>
+        </w:rPr>
+        <w:t>louis: 你好无聊。没事别联系我。</w:t>
+      </w:r>
+    </w:p>
+    <w:p>
+      <w:pPr>
+        <w:spacing w:line="240" w:lineRule="auto"/>
+        <w:ind w:firstLine="180"/>
+        <w:rPr>
+          <w:rFonts w:hint="default"/>
+          <w:lang w:val="en-US" w:eastAsia="zh-CN"/>
+        </w:rPr>
+      </w:pPr>
+    </w:p>
+    <w:p>
+      <w:pPr>
+        <w:spacing w:line="240" w:lineRule="auto"/>
+        <w:rPr>
+          <w:rFonts w:hint="default"/>
+          <w:lang w:val="en-US" w:eastAsia="zh-CN"/>
+        </w:rPr>
+      </w:pPr>
+      <w:r>
+        <w:rPr>
+          <w:rFonts w:hint="default"/>
+          <w:lang w:val="en-US" w:eastAsia="zh-CN"/>
+        </w:rPr>
+        <w:t>俩人不在一个学院本来很难遇到，可是Neo在那之后总是以各种理由出现在医学院的教学楼</w:t>
+      </w:r>
+    </w:p>
+    <w:p>
+      <w:pPr>
+        <w:spacing w:line="240" w:lineRule="auto"/>
+        <w:rPr>
+          <w:rFonts w:hint="default"/>
+          <w:lang w:val="en-US" w:eastAsia="zh-CN"/>
+        </w:rPr>
+      </w:pPr>
+    </w:p>
+    <w:p>
+      <w:pPr>
+        <w:spacing w:line="240" w:lineRule="auto"/>
+        <w:rPr>
+          <w:rFonts w:hint="default"/>
+          <w:lang w:val="en-US" w:eastAsia="zh-CN"/>
+        </w:rPr>
+      </w:pPr>
+      <w:r>
+        <w:rPr>
+          <w:rFonts w:hint="eastAsia"/>
+          <w:lang w:val="en-US" w:eastAsia="zh-CN"/>
+        </w:rPr>
+        <w:t>比如....</w:t>
+      </w:r>
+    </w:p>
+    <w:p>
+      <w:pPr>
+        <w:spacing w:line="240" w:lineRule="auto"/>
+        <w:rPr>
+          <w:rFonts w:hint="default"/>
+          <w:lang w:val="en-US" w:eastAsia="zh-CN"/>
+        </w:rPr>
+      </w:pPr>
+    </w:p>
+    <w:p>
+      <w:pPr>
+        <w:spacing w:line="240" w:lineRule="auto"/>
+        <w:rPr>
+          <w:rFonts w:hint="eastAsia"/>
+          <w:lang w:val="en-US" w:eastAsia="zh-CN"/>
+        </w:rPr>
+      </w:pPr>
+      <w:r>
+        <w:rPr>
+          <w:rFonts w:hint="eastAsia"/>
+          <w:lang w:val="en-US" w:eastAsia="zh-CN"/>
+        </w:rPr>
+        <w:t>Neo: 嗨我们又见面了</w:t>
+      </w:r>
+    </w:p>
+    <w:p>
+      <w:pPr>
+        <w:spacing w:line="240" w:lineRule="auto"/>
+        <w:rPr>
+          <w:rFonts w:hint="eastAsia"/>
+          <w:lang w:val="en-US" w:eastAsia="zh-CN"/>
+        </w:rPr>
+      </w:pPr>
+    </w:p>
+    <w:p>
+      <w:pPr>
+        <w:spacing w:line="240" w:lineRule="auto"/>
+        <w:rPr>
+          <w:rFonts w:hint="eastAsia"/>
+          <w:lang w:val="en-US" w:eastAsia="zh-CN"/>
+        </w:rPr>
+      </w:pPr>
+      <w:r>
+        <w:rPr>
+          <w:rFonts w:hint="eastAsia"/>
+          <w:lang w:val="en-US" w:eastAsia="zh-CN"/>
+        </w:rPr>
+        <w:t>Louis: 额....嗨</w:t>
+      </w:r>
+    </w:p>
+    <w:p>
+      <w:pPr>
+        <w:spacing w:line="240" w:lineRule="auto"/>
+        <w:rPr>
+          <w:rFonts w:hint="eastAsia"/>
+          <w:lang w:val="en-US" w:eastAsia="zh-CN"/>
+        </w:rPr>
+      </w:pPr>
+    </w:p>
+    <w:p>
+      <w:pPr>
+        <w:spacing w:line="240" w:lineRule="auto"/>
+        <w:rPr>
+          <w:rFonts w:hint="default"/>
+          <w:lang w:val="en-US" w:eastAsia="zh-CN"/>
+        </w:rPr>
+      </w:pPr>
+      <w:r>
+        <w:rPr>
+          <w:rFonts w:hint="eastAsia"/>
+          <w:lang w:val="en-US" w:eastAsia="zh-CN"/>
+        </w:rPr>
+        <w:t>比如...</w:t>
+      </w:r>
+    </w:p>
+    <w:p>
+      <w:pPr>
+        <w:spacing w:line="240" w:lineRule="auto"/>
+        <w:rPr>
+          <w:rFonts w:hint="eastAsia"/>
+          <w:lang w:val="en-US" w:eastAsia="zh-CN"/>
+        </w:rPr>
+      </w:pPr>
+    </w:p>
+    <w:p>
+      <w:pPr>
+        <w:spacing w:line="240" w:lineRule="auto"/>
+        <w:rPr>
+          <w:rFonts w:hint="eastAsia"/>
+          <w:lang w:val="en-US" w:eastAsia="zh-CN"/>
+        </w:rPr>
+      </w:pPr>
+      <w:r>
+        <w:rPr>
+          <w:rFonts w:hint="eastAsia"/>
+          <w:lang w:val="en-US" w:eastAsia="zh-CN"/>
+        </w:rPr>
+        <w:t>Neo: 哈喽~ 你是不是逃课了，这个时间你应该在上课才对</w:t>
+      </w:r>
+    </w:p>
+    <w:p>
+      <w:pPr>
+        <w:spacing w:line="240" w:lineRule="auto"/>
+        <w:rPr>
+          <w:rFonts w:hint="eastAsia"/>
+          <w:lang w:val="en-US" w:eastAsia="zh-CN"/>
+        </w:rPr>
+      </w:pPr>
+    </w:p>
+    <w:p>
+      <w:pPr>
+        <w:spacing w:line="240" w:lineRule="auto"/>
+        <w:rPr>
+          <w:rFonts w:hint="default"/>
+          <w:lang w:val="en-US" w:eastAsia="zh-CN"/>
+        </w:rPr>
+      </w:pPr>
+      <w:r>
+        <w:rPr>
+          <w:rFonts w:hint="eastAsia"/>
+          <w:lang w:val="en-US" w:eastAsia="zh-CN"/>
+        </w:rPr>
+        <w:t>Neo: 我先说我是来找我弟的，就是看到你才来大哥招呼</w:t>
+      </w:r>
+    </w:p>
+    <w:p>
+      <w:pPr>
+        <w:spacing w:line="240" w:lineRule="auto"/>
+        <w:rPr>
+          <w:rFonts w:hint="eastAsia"/>
+          <w:lang w:val="en-US" w:eastAsia="zh-CN"/>
+        </w:rPr>
+      </w:pPr>
+    </w:p>
+    <w:p>
+      <w:pPr>
+        <w:spacing w:line="240" w:lineRule="auto"/>
+        <w:rPr>
+          <w:rFonts w:hint="eastAsia"/>
+          <w:lang w:val="en-US" w:eastAsia="zh-CN"/>
+        </w:rPr>
+      </w:pPr>
+      <w:r>
+        <w:rPr>
+          <w:rFonts w:hint="eastAsia"/>
+          <w:lang w:val="en-US" w:eastAsia="zh-CN"/>
+        </w:rPr>
+        <w:t>Louis: 为什么上个厕所还能遇到你.......</w:t>
+      </w:r>
+    </w:p>
+    <w:p>
+      <w:pPr>
+        <w:spacing w:line="240" w:lineRule="auto"/>
+        <w:rPr>
+          <w:rFonts w:hint="eastAsia"/>
+          <w:lang w:val="en-US" w:eastAsia="zh-CN"/>
+        </w:rPr>
+      </w:pPr>
+    </w:p>
+    <w:p>
+      <w:pPr>
+        <w:spacing w:line="240" w:lineRule="auto"/>
+        <w:rPr>
+          <w:rFonts w:hint="eastAsia"/>
+          <w:lang w:val="en-US" w:eastAsia="zh-CN"/>
+        </w:rPr>
+      </w:pPr>
+      <w:r>
+        <w:rPr>
+          <w:rFonts w:hint="eastAsia"/>
+          <w:lang w:val="en-US" w:eastAsia="zh-CN"/>
+        </w:rPr>
+        <w:t>比如...</w:t>
+      </w:r>
+    </w:p>
+    <w:p>
+      <w:pPr>
+        <w:spacing w:line="240" w:lineRule="auto"/>
+        <w:rPr>
+          <w:rFonts w:hint="eastAsia"/>
+          <w:lang w:val="en-US" w:eastAsia="zh-CN"/>
+        </w:rPr>
+      </w:pPr>
+    </w:p>
+    <w:p>
+      <w:pPr>
+        <w:spacing w:line="240" w:lineRule="auto"/>
+        <w:rPr>
+          <w:rFonts w:hint="eastAsia"/>
+          <w:lang w:val="en-US" w:eastAsia="zh-CN"/>
+        </w:rPr>
+      </w:pPr>
+      <w:r>
+        <w:rPr>
+          <w:rFonts w:hint="eastAsia"/>
+          <w:lang w:val="en-US" w:eastAsia="zh-CN"/>
+        </w:rPr>
+        <w:t>Neo: 在吃饭吗？一起啊</w:t>
+      </w:r>
+    </w:p>
+    <w:p>
+      <w:pPr>
+        <w:spacing w:line="240" w:lineRule="auto"/>
+        <w:rPr>
+          <w:rFonts w:hint="eastAsia"/>
+          <w:lang w:val="en-US" w:eastAsia="zh-CN"/>
+        </w:rPr>
+      </w:pPr>
+    </w:p>
+    <w:p>
+      <w:pPr>
+        <w:spacing w:line="240" w:lineRule="auto"/>
+        <w:rPr>
+          <w:rFonts w:hint="default"/>
+          <w:lang w:val="en-US" w:eastAsia="zh-CN"/>
+        </w:rPr>
+      </w:pPr>
+      <w:r>
+        <w:rPr>
+          <w:rFonts w:hint="eastAsia"/>
+          <w:lang w:val="en-US" w:eastAsia="zh-CN"/>
+        </w:rPr>
+        <w:t>Neo: 你喜欢吃这个吗？</w:t>
+      </w:r>
+    </w:p>
+    <w:p>
+      <w:pPr>
+        <w:spacing w:line="240" w:lineRule="auto"/>
+        <w:rPr>
+          <w:rFonts w:hint="eastAsia"/>
+          <w:lang w:val="en-US" w:eastAsia="zh-CN"/>
+        </w:rPr>
+      </w:pPr>
+    </w:p>
+    <w:p>
+      <w:pPr>
+        <w:spacing w:line="240" w:lineRule="auto"/>
+        <w:rPr>
+          <w:rFonts w:hint="eastAsia"/>
+          <w:lang w:val="en-US" w:eastAsia="zh-CN"/>
+        </w:rPr>
+      </w:pPr>
+      <w:r>
+        <w:rPr>
+          <w:rFonts w:hint="eastAsia"/>
+          <w:lang w:val="en-US" w:eastAsia="zh-CN"/>
+        </w:rPr>
+        <w:t>Louis: 我吃完了，你自己吃吧我走了</w:t>
+      </w:r>
+    </w:p>
+    <w:p>
+      <w:pPr>
+        <w:spacing w:line="240" w:lineRule="auto"/>
+        <w:rPr>
+          <w:rFonts w:hint="eastAsia"/>
+          <w:lang w:val="en-US" w:eastAsia="zh-CN"/>
+        </w:rPr>
+      </w:pPr>
+    </w:p>
+    <w:p>
+      <w:pPr>
+        <w:spacing w:line="240" w:lineRule="auto"/>
+        <w:rPr>
+          <w:rFonts w:hint="default"/>
+          <w:lang w:val="en-US" w:eastAsia="zh-CN"/>
+        </w:rPr>
+      </w:pPr>
+      <w:r>
+        <w:rPr>
+          <w:rFonts w:hint="eastAsia"/>
+          <w:lang w:val="en-US" w:eastAsia="zh-CN"/>
+        </w:rPr>
+        <w:t>比如...</w:t>
+      </w:r>
+    </w:p>
+    <w:p>
+      <w:pPr>
+        <w:spacing w:line="240" w:lineRule="auto"/>
+        <w:rPr>
+          <w:rFonts w:hint="eastAsia"/>
+          <w:lang w:val="en-US" w:eastAsia="zh-CN"/>
+        </w:rPr>
+      </w:pPr>
+    </w:p>
+    <w:p>
+      <w:pPr>
+        <w:spacing w:line="240" w:lineRule="auto"/>
+        <w:rPr>
+          <w:rFonts w:hint="eastAsia"/>
+          <w:lang w:val="en-US" w:eastAsia="zh-CN"/>
+        </w:rPr>
+      </w:pPr>
+      <w:r>
+        <w:rPr>
+          <w:rFonts w:hint="eastAsia"/>
+          <w:lang w:val="en-US" w:eastAsia="zh-CN"/>
+        </w:rPr>
+        <w:t>Neo: 等巴士回家吗？上车我载你回家</w:t>
+      </w:r>
+    </w:p>
+    <w:p>
+      <w:pPr>
+        <w:spacing w:line="240" w:lineRule="auto"/>
+        <w:rPr>
+          <w:rFonts w:hint="eastAsia"/>
+          <w:lang w:val="en-US" w:eastAsia="zh-CN"/>
+        </w:rPr>
+      </w:pPr>
+    </w:p>
+    <w:p>
+      <w:pPr>
+        <w:spacing w:line="240" w:lineRule="auto"/>
+        <w:rPr>
+          <w:rFonts w:hint="default"/>
+          <w:lang w:val="en-US" w:eastAsia="zh-CN"/>
+        </w:rPr>
+      </w:pPr>
+      <w:r>
+        <w:rPr>
+          <w:rFonts w:hint="eastAsia"/>
+          <w:lang w:val="en-US" w:eastAsia="zh-CN"/>
+        </w:rPr>
+        <w:t>Neo: 绝对不收你一分钱</w:t>
+      </w:r>
+    </w:p>
+    <w:p>
+      <w:pPr>
+        <w:spacing w:line="240" w:lineRule="auto"/>
+        <w:rPr>
+          <w:rFonts w:hint="eastAsia"/>
+          <w:lang w:val="en-US" w:eastAsia="zh-CN"/>
+        </w:rPr>
+      </w:pPr>
+    </w:p>
+    <w:p>
+      <w:pPr>
+        <w:spacing w:line="240" w:lineRule="auto"/>
+        <w:rPr>
+          <w:rFonts w:hint="eastAsia"/>
+          <w:lang w:val="en-US" w:eastAsia="zh-CN"/>
+        </w:rPr>
+      </w:pPr>
+      <w:r>
+        <w:rPr>
+          <w:rFonts w:hint="eastAsia"/>
+          <w:lang w:val="en-US" w:eastAsia="zh-CN"/>
+        </w:rPr>
+        <w:t>Louis: 不用了，我在等我哥。</w:t>
+      </w:r>
+    </w:p>
+    <w:p>
+      <w:pPr>
+        <w:spacing w:line="240" w:lineRule="auto"/>
+        <w:rPr>
+          <w:rFonts w:hint="eastAsia"/>
+          <w:lang w:val="en-US" w:eastAsia="zh-CN"/>
+        </w:rPr>
+      </w:pPr>
+    </w:p>
+    <w:p>
+      <w:pPr>
+        <w:spacing w:line="240" w:lineRule="auto"/>
+        <w:rPr>
+          <w:rFonts w:hint="eastAsia"/>
+          <w:lang w:val="en-US" w:eastAsia="zh-CN"/>
+        </w:rPr>
+      </w:pPr>
+      <w:r>
+        <w:rPr>
+          <w:rFonts w:hint="eastAsia"/>
+          <w:lang w:val="en-US" w:eastAsia="zh-CN"/>
+        </w:rPr>
+        <w:t>比如...</w:t>
+      </w:r>
+    </w:p>
+    <w:p>
+      <w:pPr>
+        <w:spacing w:line="240" w:lineRule="auto"/>
+        <w:rPr>
+          <w:rFonts w:hint="eastAsia"/>
+          <w:lang w:val="en-US" w:eastAsia="zh-CN"/>
+        </w:rPr>
+      </w:pPr>
+    </w:p>
+    <w:p>
+      <w:pPr>
+        <w:spacing w:line="240" w:lineRule="auto"/>
+        <w:rPr>
+          <w:rFonts w:hint="eastAsia"/>
+          <w:lang w:val="en-US" w:eastAsia="zh-CN"/>
+        </w:rPr>
+      </w:pPr>
+      <w:r>
+        <w:rPr>
+          <w:rFonts w:hint="eastAsia"/>
+          <w:lang w:val="en-US" w:eastAsia="zh-CN"/>
+        </w:rPr>
+        <w:t>Neo: 你接下来没课了吧？</w:t>
+      </w:r>
+    </w:p>
+    <w:p>
+      <w:pPr>
+        <w:spacing w:line="240" w:lineRule="auto"/>
+        <w:rPr>
+          <w:rFonts w:hint="eastAsia"/>
+          <w:lang w:val="en-US" w:eastAsia="zh-CN"/>
+        </w:rPr>
+      </w:pPr>
+    </w:p>
+    <w:p>
+      <w:pPr>
+        <w:spacing w:line="240" w:lineRule="auto"/>
+        <w:rPr>
+          <w:rFonts w:hint="eastAsia"/>
+          <w:lang w:val="en-US" w:eastAsia="zh-CN"/>
+        </w:rPr>
+      </w:pPr>
+      <w:r>
+        <w:rPr>
+          <w:rFonts w:hint="eastAsia"/>
+          <w:lang w:val="en-US" w:eastAsia="zh-CN"/>
+        </w:rPr>
+        <w:t>Neo: 本来约了我弟去看电影的，但他临时有事，要不你陪我去看吧</w:t>
+      </w:r>
+    </w:p>
+    <w:p>
+      <w:pPr>
+        <w:spacing w:line="240" w:lineRule="auto"/>
+        <w:rPr>
+          <w:rFonts w:hint="eastAsia"/>
+          <w:lang w:val="en-US" w:eastAsia="zh-CN"/>
+        </w:rPr>
+      </w:pPr>
+    </w:p>
+    <w:p>
+      <w:pPr>
+        <w:spacing w:line="240" w:lineRule="auto"/>
+        <w:rPr>
+          <w:rFonts w:hint="default"/>
+          <w:lang w:val="en-US" w:eastAsia="zh-CN"/>
+        </w:rPr>
+      </w:pPr>
+      <w:r>
+        <w:rPr>
+          <w:rFonts w:hint="eastAsia"/>
+          <w:lang w:val="en-US" w:eastAsia="zh-CN"/>
+        </w:rPr>
+        <w:t>Neo: 要是你不去的话这个票就浪费了</w:t>
+      </w:r>
+    </w:p>
+    <w:p>
+      <w:pPr>
+        <w:spacing w:line="240" w:lineRule="auto"/>
+        <w:rPr>
+          <w:rFonts w:hint="eastAsia"/>
+          <w:lang w:val="en-US" w:eastAsia="zh-CN"/>
+        </w:rPr>
+      </w:pPr>
+    </w:p>
+    <w:p>
+      <w:pPr>
+        <w:spacing w:line="240" w:lineRule="auto"/>
+        <w:rPr>
+          <w:rFonts w:hint="eastAsia"/>
+          <w:lang w:val="en-US" w:eastAsia="zh-CN"/>
+        </w:rPr>
+      </w:pPr>
+      <w:r>
+        <w:rPr>
+          <w:rFonts w:hint="eastAsia"/>
+          <w:lang w:val="en-US" w:eastAsia="zh-CN"/>
+        </w:rPr>
+        <w:t>Louis: 今天下课后好像也没事，行吧</w:t>
+      </w:r>
+    </w:p>
+    <w:p>
+      <w:pPr>
+        <w:spacing w:line="240" w:lineRule="auto"/>
+        <w:rPr>
+          <w:rFonts w:hint="eastAsia"/>
+          <w:lang w:val="en-US" w:eastAsia="zh-CN"/>
+        </w:rPr>
+      </w:pPr>
+    </w:p>
+    <w:p>
+      <w:pPr>
+        <w:spacing w:line="240" w:lineRule="auto"/>
+        <w:rPr>
+          <w:rFonts w:hint="default"/>
+          <w:b/>
+          <w:bCs/>
+          <w:lang w:val="en-US" w:eastAsia="zh-CN"/>
+        </w:rPr>
+      </w:pPr>
+      <w:r>
+        <w:rPr>
+          <w:rFonts w:hint="eastAsia"/>
+          <w:b/>
+          <w:bCs/>
+          <w:lang w:val="en-US" w:eastAsia="zh-CN"/>
+        </w:rPr>
+        <w:t>商场</w:t>
+      </w:r>
+    </w:p>
+    <w:p>
+      <w:pPr>
+        <w:spacing w:line="240" w:lineRule="auto"/>
+        <w:rPr>
+          <w:rFonts w:hint="eastAsia"/>
+          <w:lang w:val="en-US" w:eastAsia="zh-CN"/>
+        </w:rPr>
+      </w:pPr>
+    </w:p>
+    <w:p>
+      <w:pPr>
+        <w:spacing w:line="240" w:lineRule="auto"/>
+        <w:rPr>
+          <w:rFonts w:hint="eastAsia"/>
+          <w:b w:val="0"/>
+          <w:bCs w:val="0"/>
+          <w:lang w:val="en-US" w:eastAsia="zh-CN"/>
+        </w:rPr>
+      </w:pPr>
+      <w:r>
+        <w:rPr>
+          <w:rFonts w:hint="eastAsia"/>
+          <w:b w:val="0"/>
+          <w:bCs w:val="0"/>
+          <w:lang w:val="en-US" w:eastAsia="zh-CN"/>
+        </w:rPr>
+        <w:t>看完电影之后</w:t>
+      </w:r>
+    </w:p>
+    <w:p>
+      <w:pPr>
+        <w:spacing w:line="240" w:lineRule="auto"/>
+        <w:rPr>
+          <w:rFonts w:hint="eastAsia"/>
+          <w:b w:val="0"/>
+          <w:bCs w:val="0"/>
+          <w:lang w:val="en-US" w:eastAsia="zh-CN"/>
+        </w:rPr>
+      </w:pPr>
+    </w:p>
+    <w:p>
+      <w:pPr>
+        <w:spacing w:line="240" w:lineRule="auto"/>
+        <w:rPr>
+          <w:rFonts w:hint="eastAsia"/>
+          <w:b w:val="0"/>
+          <w:bCs w:val="0"/>
+          <w:lang w:val="en-US" w:eastAsia="zh-CN"/>
+        </w:rPr>
+      </w:pPr>
+      <w:r>
+        <w:rPr>
+          <w:rFonts w:hint="eastAsia"/>
+          <w:b w:val="0"/>
+          <w:bCs w:val="0"/>
+          <w:lang w:val="en-US" w:eastAsia="zh-CN"/>
+        </w:rPr>
+        <w:t>Neo: 你要先吃饭还是逛逛街</w:t>
+      </w:r>
+    </w:p>
+    <w:p>
+      <w:pPr>
+        <w:numPr>
+          <w:ilvl w:val="0"/>
+          <w:numId w:val="0"/>
+        </w:numPr>
+        <w:spacing w:line="240" w:lineRule="auto"/>
+        <w:rPr>
+          <w:rFonts w:hint="default"/>
           <w:b w:val="0"/>
           <w:bCs w:val="0"/>
           <w:lang w:val="en-US" w:eastAsia="zh-CN"/>
@@ -7366,16 +8005,7 @@
           <w:rFonts w:hint="default"/>
           <w:lang w:val="en-US" w:eastAsia="zh-CN"/>
         </w:rPr>
-        <w:t>neo: 虽然我之前说了一些</w:t>
-      </w:r>
-      <w:bookmarkStart w:id="0" w:name="_GoBack"/>
-      <w:bookmarkEnd w:id="0"/>
-      <w:r>
-        <w:rPr>
-          <w:rFonts w:hint="default"/>
-          <w:lang w:val="en-US" w:eastAsia="zh-CN"/>
-        </w:rPr>
-        <w:t>话，但都不是我的真心，我也不知道</w:t>
+        <w:t>neo: 虽然我之前说了一些话，但都不是我的真心，我也不知道</w:t>
       </w:r>
       <w:r>
         <w:rPr>
@@ -7900,6 +8530,7 @@
     <w:p>
       <w:pPr>
         <w:numPr>
+          <w:ilvl w:val="0"/>
           <w:numId w:val="0"/>
         </w:numPr>
         <w:spacing w:line="240" w:lineRule="auto"/>
@@ -9940,7 +10571,7 @@
     <w:lsdException w:unhideWhenUsed="0" w:uiPriority="0" w:semiHidden="0" w:name="HTML Sample"/>
     <w:lsdException w:unhideWhenUsed="0" w:uiPriority="0" w:semiHidden="0" w:name="HTML Typewriter"/>
     <w:lsdException w:unhideWhenUsed="0" w:uiPriority="0" w:semiHidden="0" w:name="HTML Variable"/>
-    <w:lsdException w:unhideWhenUsed="0" w:uiPriority="0" w:name="Normal Table"/>
+    <w:lsdException w:qFormat="1" w:unhideWhenUsed="0" w:uiPriority="0" w:name="Normal Table"/>
     <w:lsdException w:unhideWhenUsed="0" w:uiPriority="0" w:semiHidden="0" w:name="annotation subject"/>
     <w:lsdException w:unhideWhenUsed="0" w:uiPriority="0" w:semiHidden="0" w:name="Table Simple 1"/>
     <w:lsdException w:unhideWhenUsed="0" w:uiPriority="0" w:semiHidden="0" w:name="Table Simple 2"/>
@@ -10103,6 +10734,7 @@
   <w:style w:type="table" w:default="1" w:styleId="3">
     <w:name w:val="Normal Table"/>
     <w:semiHidden/>
+    <w:qFormat/>
     <w:uiPriority w:val="0"/>
     <w:tblPr>
       <w:tblCellMar>

</xml_diff>